<commit_message>
bab 3 finish, add citation
</commit_message>
<xml_diff>
--- a/proposal/BAB III.docx
+++ b/proposal/BAB III.docx
@@ -2103,7 +2103,41 @@
           <w:sz w:val="24"/>
           <w:szCs w:val="24"/>
         </w:rPr>
-        <w:t xml:space="preserve"> (Afgani Fajar Rizky, et al., 2023). Berikut confignya:</w:t>
+        <w:t xml:space="preserve"> </w:t>
+      </w:r>
+      <w:sdt>
+        <w:sdtPr>
+          <w:rPr>
+            <w:rFonts w:ascii="Times New Roman" w:hAnsi="Times New Roman" w:cs="Times New Roman"/>
+            <w:color w:val="000000"/>
+            <w:sz w:val="24"/>
+            <w:szCs w:val="24"/>
+          </w:rPr>
+          <w:tag w:val="MENDELEY_CITATION_v3_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"/>
+          <w:id w:val="1300802851"/>
+          <w:placeholder>
+            <w:docPart w:val="DefaultPlaceholder_-1854013440"/>
+          </w:placeholder>
+        </w:sdtPr>
+        <w:sdtContent>
+          <w:r>
+            <w:rPr>
+              <w:rFonts w:ascii="Times New Roman" w:hAnsi="Times New Roman" w:cs="Times New Roman"/>
+              <w:color w:val="000000"/>
+              <w:sz w:val="24"/>
+              <w:szCs w:val="24"/>
+            </w:rPr>
+            <w:t>(Rizky et al., 2023)</w:t>
+          </w:r>
+        </w:sdtContent>
+      </w:sdt>
+      <w:r>
+        <w:rPr>
+          <w:rFonts w:ascii="Times New Roman" w:hAnsi="Times New Roman" w:cs="Times New Roman"/>
+          <w:sz w:val="24"/>
+          <w:szCs w:val="24"/>
+        </w:rPr>
+        <w:t>. Berikut confignya:</w:t>
       </w:r>
     </w:p>
     <w:p>
@@ -3127,7 +3161,41 @@
           <w:sz w:val="24"/>
           <w:szCs w:val="24"/>
         </w:rPr>
-        <w:t xml:space="preserve"> softmax (Srikanth Tammina, 2019).</w:t>
+        <w:t xml:space="preserve"> softmax </w:t>
+      </w:r>
+      <w:sdt>
+        <w:sdtPr>
+          <w:rPr>
+            <w:rFonts w:ascii="Times New Roman" w:hAnsi="Times New Roman" w:cs="Times New Roman"/>
+            <w:color w:val="000000"/>
+            <w:sz w:val="24"/>
+            <w:szCs w:val="24"/>
+          </w:rPr>
+          <w:tag w:val="MENDELEY_CITATION_v3_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"/>
+          <w:id w:val="-16081667"/>
+          <w:placeholder>
+            <w:docPart w:val="DefaultPlaceholder_-1854013440"/>
+          </w:placeholder>
+        </w:sdtPr>
+        <w:sdtContent>
+          <w:r>
+            <w:rPr>
+              <w:rFonts w:ascii="Times New Roman" w:hAnsi="Times New Roman" w:cs="Times New Roman"/>
+              <w:color w:val="000000"/>
+              <w:sz w:val="24"/>
+              <w:szCs w:val="24"/>
+            </w:rPr>
+            <w:t>(Tammina, 2019)</w:t>
+          </w:r>
+        </w:sdtContent>
+      </w:sdt>
+      <w:r>
+        <w:rPr>
+          <w:rFonts w:ascii="Times New Roman" w:hAnsi="Times New Roman" w:cs="Times New Roman"/>
+          <w:sz w:val="24"/>
+          <w:szCs w:val="24"/>
+        </w:rPr>
+        <w:t>.</w:t>
       </w:r>
     </w:p>
     <w:p>
@@ -3190,57 +3258,102 @@
         <w:jc w:val="center"/>
         <w:rPr>
           <w:rFonts w:ascii="Times New Roman" w:hAnsi="Times New Roman" w:cs="Times New Roman"/>
-        </w:rPr>
-      </w:pPr>
-      <w:r>
-        <w:rPr>
-          <w:rFonts w:ascii="Times New Roman" w:hAnsi="Times New Roman" w:cs="Times New Roman"/>
+          <w:sz w:val="22"/>
+          <w:szCs w:val="22"/>
+        </w:rPr>
+      </w:pPr>
+      <w:r>
+        <w:rPr>
+          <w:rFonts w:ascii="Times New Roman" w:hAnsi="Times New Roman" w:cs="Times New Roman"/>
+          <w:sz w:val="22"/>
+          <w:szCs w:val="22"/>
         </w:rPr>
         <w:t xml:space="preserve">Gambar </w:t>
       </w:r>
       <w:r>
         <w:rPr>
           <w:rFonts w:ascii="Times New Roman" w:hAnsi="Times New Roman" w:cs="Times New Roman"/>
+          <w:sz w:val="22"/>
+          <w:szCs w:val="22"/>
         </w:rPr>
         <w:fldChar w:fldCharType="begin"/>
       </w:r>
       <w:r>
         <w:rPr>
           <w:rFonts w:ascii="Times New Roman" w:hAnsi="Times New Roman" w:cs="Times New Roman"/>
+          <w:sz w:val="22"/>
+          <w:szCs w:val="22"/>
         </w:rPr>
         <w:instrText xml:space="preserve"> SEQ Gambar \* ARABIC </w:instrText>
       </w:r>
       <w:r>
         <w:rPr>
           <w:rFonts w:ascii="Times New Roman" w:hAnsi="Times New Roman" w:cs="Times New Roman"/>
+          <w:sz w:val="22"/>
+          <w:szCs w:val="22"/>
         </w:rPr>
         <w:fldChar w:fldCharType="separate"/>
       </w:r>
       <w:r>
         <w:rPr>
           <w:rFonts w:ascii="Times New Roman" w:hAnsi="Times New Roman" w:cs="Times New Roman"/>
+          <w:sz w:val="22"/>
+          <w:szCs w:val="22"/>
         </w:rPr>
         <w:t>7</w:t>
       </w:r>
       <w:r>
         <w:rPr>
           <w:rFonts w:ascii="Times New Roman" w:hAnsi="Times New Roman" w:cs="Times New Roman"/>
+          <w:sz w:val="22"/>
+          <w:szCs w:val="22"/>
         </w:rPr>
         <w:fldChar w:fldCharType="end"/>
       </w:r>
       <w:r>
         <w:rPr>
           <w:rFonts w:ascii="Times New Roman" w:hAnsi="Times New Roman" w:cs="Times New Roman"/>
+          <w:sz w:val="22"/>
+          <w:szCs w:val="22"/>
         </w:rPr>
         <w:t xml:space="preserve"> Contoh transfer learning</w:t>
       </w:r>
       <w:r>
         <w:rPr>
           <w:rFonts w:ascii="Times New Roman" w:hAnsi="Times New Roman" w:cs="Times New Roman"/>
+          <w:sz w:val="22"/>
+          <w:szCs w:val="22"/>
         </w:rPr>
         <w:br/>
-        <w:t>(Srikanth Tammina, 2019)</w:t>
-      </w:r>
+      </w:r>
+      <w:sdt>
+        <w:sdtPr>
+          <w:rPr>
+            <w:rFonts w:ascii="Times New Roman" w:hAnsi="Times New Roman" w:cs="Times New Roman"/>
+            <w:i w:val="0"/>
+            <w:color w:val="000000"/>
+            <w:sz w:val="22"/>
+            <w:szCs w:val="22"/>
+          </w:rPr>
+          <w:tag w:val="MENDELEY_CITATION_v3_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"/>
+          <w:id w:val="2048952710"/>
+          <w:placeholder>
+            <w:docPart w:val="DefaultPlaceholder_-1854013440"/>
+          </w:placeholder>
+        </w:sdtPr>
+        <w:sdtContent>
+          <w:r>
+            <w:rPr>
+              <w:rFonts w:ascii="Times New Roman" w:hAnsi="Times New Roman" w:cs="Times New Roman"/>
+              <w:i w:val="0"/>
+              <w:color w:val="000000"/>
+              <w:sz w:val="22"/>
+              <w:szCs w:val="22"/>
+            </w:rPr>
+            <w:t>(Tammina, 2019)</w:t>
+          </w:r>
+        </w:sdtContent>
+      </w:sdt>
     </w:p>
     <w:p>
       <w:pPr>
@@ -3490,59 +3603,82 @@
         <w:jc w:val="center"/>
         <w:rPr>
           <w:rFonts w:ascii="Times New Roman" w:hAnsi="Times New Roman" w:cs="Times New Roman"/>
-        </w:rPr>
-      </w:pPr>
-      <w:r>
-        <w:rPr>
-          <w:rFonts w:ascii="Times New Roman" w:hAnsi="Times New Roman" w:cs="Times New Roman"/>
+          <w:sz w:val="22"/>
+          <w:szCs w:val="22"/>
+        </w:rPr>
+      </w:pPr>
+      <w:r>
+        <w:rPr>
+          <w:rFonts w:ascii="Times New Roman" w:hAnsi="Times New Roman" w:cs="Times New Roman"/>
+          <w:sz w:val="22"/>
+          <w:szCs w:val="22"/>
         </w:rPr>
         <w:t xml:space="preserve">Gambar </w:t>
       </w:r>
       <w:r>
         <w:rPr>
           <w:rFonts w:ascii="Times New Roman" w:hAnsi="Times New Roman" w:cs="Times New Roman"/>
+          <w:sz w:val="22"/>
+          <w:szCs w:val="22"/>
         </w:rPr>
         <w:fldChar w:fldCharType="begin"/>
       </w:r>
       <w:r>
         <w:rPr>
           <w:rFonts w:ascii="Times New Roman" w:hAnsi="Times New Roman" w:cs="Times New Roman"/>
+          <w:sz w:val="22"/>
+          <w:szCs w:val="22"/>
         </w:rPr>
         <w:instrText xml:space="preserve"> SEQ Gambar \* ARABIC </w:instrText>
       </w:r>
       <w:r>
         <w:rPr>
           <w:rFonts w:ascii="Times New Roman" w:hAnsi="Times New Roman" w:cs="Times New Roman"/>
+          <w:sz w:val="22"/>
+          <w:szCs w:val="22"/>
         </w:rPr>
         <w:fldChar w:fldCharType="separate"/>
       </w:r>
       <w:r>
         <w:rPr>
           <w:rFonts w:ascii="Times New Roman" w:hAnsi="Times New Roman" w:cs="Times New Roman"/>
+          <w:sz w:val="22"/>
+          <w:szCs w:val="22"/>
         </w:rPr>
         <w:t>8</w:t>
       </w:r>
       <w:r>
         <w:rPr>
           <w:rFonts w:ascii="Times New Roman" w:hAnsi="Times New Roman" w:cs="Times New Roman"/>
+          <w:sz w:val="22"/>
+          <w:szCs w:val="22"/>
         </w:rPr>
         <w:fldChar w:fldCharType="end"/>
       </w:r>
       <w:r>
         <w:rPr>
           <w:rFonts w:ascii="Times New Roman" w:hAnsi="Times New Roman" w:cs="Times New Roman"/>
+          <w:sz w:val="22"/>
+          <w:szCs w:val="22"/>
         </w:rPr>
         <w:t xml:space="preserve"> Contoh pooling</w:t>
       </w:r>
       <w:r>
         <w:rPr>
           <w:rFonts w:ascii="Times New Roman" w:hAnsi="Times New Roman" w:cs="Times New Roman"/>
+          <w:sz w:val="22"/>
+          <w:szCs w:val="22"/>
         </w:rPr>
         <w:br/>
         <w:t xml:space="preserve">sumber: </w:t>
       </w:r>
       <w:hyperlink r:id="rId20" w:history="1">
         <w:r>
+          <w:rPr>
+            <w:rFonts w:ascii="Times New Roman" w:hAnsi="Times New Roman" w:cs="Times New Roman"/>
+            <w:sz w:val="22"/>
+            <w:szCs w:val="22"/>
+          </w:rPr>
           <w:t>https://www.researchgate.net/figure/The-difference-of-max-pooling-and-global-max-pooling_fig4_338079465</w:t>
         </w:r>
       </w:hyperlink>
@@ -3603,57 +3739,129 @@
         <w:jc w:val="center"/>
         <w:rPr>
           <w:rFonts w:ascii="Times New Roman" w:hAnsi="Times New Roman" w:cs="Times New Roman"/>
-        </w:rPr>
-      </w:pPr>
-      <w:r>
-        <w:rPr>
-          <w:rFonts w:ascii="Times New Roman" w:hAnsi="Times New Roman" w:cs="Times New Roman"/>
+          <w:sz w:val="22"/>
+          <w:szCs w:val="22"/>
+        </w:rPr>
+      </w:pPr>
+      <w:r>
+        <w:rPr>
+          <w:rFonts w:ascii="Times New Roman" w:hAnsi="Times New Roman" w:cs="Times New Roman"/>
+          <w:sz w:val="22"/>
+          <w:szCs w:val="22"/>
         </w:rPr>
         <w:t xml:space="preserve">Gambar </w:t>
       </w:r>
       <w:r>
         <w:rPr>
           <w:rFonts w:ascii="Times New Roman" w:hAnsi="Times New Roman" w:cs="Times New Roman"/>
+          <w:sz w:val="22"/>
+          <w:szCs w:val="22"/>
         </w:rPr>
         <w:fldChar w:fldCharType="begin"/>
       </w:r>
       <w:r>
         <w:rPr>
           <w:rFonts w:ascii="Times New Roman" w:hAnsi="Times New Roman" w:cs="Times New Roman"/>
+          <w:sz w:val="22"/>
+          <w:szCs w:val="22"/>
         </w:rPr>
         <w:instrText xml:space="preserve"> SEQ Gambar \* ARABIC </w:instrText>
       </w:r>
       <w:r>
         <w:rPr>
           <w:rFonts w:ascii="Times New Roman" w:hAnsi="Times New Roman" w:cs="Times New Roman"/>
+          <w:sz w:val="22"/>
+          <w:szCs w:val="22"/>
         </w:rPr>
         <w:fldChar w:fldCharType="separate"/>
       </w:r>
       <w:r>
         <w:rPr>
           <w:rFonts w:ascii="Times New Roman" w:hAnsi="Times New Roman" w:cs="Times New Roman"/>
+          <w:sz w:val="22"/>
+          <w:szCs w:val="22"/>
         </w:rPr>
         <w:t>9</w:t>
       </w:r>
       <w:r>
         <w:rPr>
           <w:rFonts w:ascii="Times New Roman" w:hAnsi="Times New Roman" w:cs="Times New Roman"/>
+          <w:sz w:val="22"/>
+          <w:szCs w:val="22"/>
         </w:rPr>
         <w:fldChar w:fldCharType="end"/>
       </w:r>
       <w:r>
         <w:rPr>
           <w:rFonts w:ascii="Times New Roman" w:hAnsi="Times New Roman" w:cs="Times New Roman"/>
+          <w:sz w:val="22"/>
+          <w:szCs w:val="22"/>
         </w:rPr>
         <w:t xml:space="preserve"> Contoh dropout</w:t>
       </w:r>
       <w:r>
         <w:rPr>
           <w:rFonts w:ascii="Times New Roman" w:hAnsi="Times New Roman" w:cs="Times New Roman"/>
+          <w:sz w:val="22"/>
+          <w:szCs w:val="22"/>
         </w:rPr>
         <w:br/>
-        <w:t>(Zaccone &amp; Karim, 2018)</w:t>
-      </w:r>
+      </w:r>
+      <w:sdt>
+        <w:sdtPr>
+          <w:rPr>
+            <w:rFonts w:ascii="Times New Roman" w:hAnsi="Times New Roman" w:cs="Times New Roman"/>
+            <w:sz w:val="22"/>
+            <w:szCs w:val="22"/>
+          </w:rPr>
+          <w:id w:val="-38978843"/>
+          <w:citation/>
+        </w:sdtPr>
+        <w:sdtContent>
+          <w:r>
+            <w:rPr>
+              <w:rFonts w:ascii="Times New Roman" w:hAnsi="Times New Roman" w:cs="Times New Roman"/>
+              <w:sz w:val="22"/>
+              <w:szCs w:val="22"/>
+            </w:rPr>
+            <w:fldChar w:fldCharType="begin"/>
+          </w:r>
+          <w:r>
+            <w:rPr>
+              <w:rFonts w:ascii="Times New Roman" w:hAnsi="Times New Roman" w:cs="Times New Roman"/>
+              <w:sz w:val="22"/>
+              <w:szCs w:val="22"/>
+              <w:lang w:val="en-US"/>
+            </w:rPr>
+            <w:instrText xml:space="preserve"> CITATION Gia18 \l 1033 </w:instrText>
+          </w:r>
+          <w:r>
+            <w:rPr>
+              <w:rFonts w:ascii="Times New Roman" w:hAnsi="Times New Roman" w:cs="Times New Roman"/>
+              <w:sz w:val="22"/>
+              <w:szCs w:val="22"/>
+            </w:rPr>
+            <w:fldChar w:fldCharType="separate"/>
+          </w:r>
+          <w:r>
+            <w:rPr>
+              <w:rFonts w:ascii="Times New Roman" w:hAnsi="Times New Roman" w:cs="Times New Roman"/>
+              <w:sz w:val="22"/>
+              <w:szCs w:val="22"/>
+              <w:lang w:val="en-US"/>
+            </w:rPr>
+            <w:t>(Zaccone &amp; Karim, 2018)</w:t>
+          </w:r>
+          <w:r>
+            <w:rPr>
+              <w:rFonts w:ascii="Times New Roman" w:hAnsi="Times New Roman" w:cs="Times New Roman"/>
+              <w:sz w:val="22"/>
+              <w:szCs w:val="22"/>
+            </w:rPr>
+            <w:fldChar w:fldCharType="end"/>
+          </w:r>
+        </w:sdtContent>
+      </w:sdt>
     </w:p>
     <w:p>
       <w:pPr>
@@ -3813,8 +4021,34 @@
           <w:sz w:val="24"/>
           <w:szCs w:val="24"/>
         </w:rPr>
-        <w:t xml:space="preserve"> (Iman et al., 2023)</w:t>
-      </w:r>
+        <w:t xml:space="preserve"> </w:t>
+      </w:r>
+      <w:sdt>
+        <w:sdtPr>
+          <w:rPr>
+            <w:rFonts w:ascii="Times New Roman" w:hAnsi="Times New Roman" w:cs="Times New Roman"/>
+            <w:color w:val="000000"/>
+            <w:sz w:val="24"/>
+            <w:szCs w:val="24"/>
+          </w:rPr>
+          <w:tag w:val="MENDELEY_CITATION_v3_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"/>
+          <w:id w:val="-1729211120"/>
+          <w:placeholder>
+            <w:docPart w:val="DefaultPlaceholder_-1854013440"/>
+          </w:placeholder>
+        </w:sdtPr>
+        <w:sdtContent>
+          <w:r>
+            <w:rPr>
+              <w:rFonts w:ascii="Times New Roman" w:hAnsi="Times New Roman" w:cs="Times New Roman"/>
+              <w:color w:val="000000"/>
+              <w:sz w:val="24"/>
+              <w:szCs w:val="24"/>
+            </w:rPr>
+            <w:t>(Iman et al., 2022)</w:t>
+          </w:r>
+        </w:sdtContent>
+      </w:sdt>
       <w:r>
         <w:rPr>
           <w:rFonts w:ascii="Times New Roman" w:hAnsi="Times New Roman" w:cs="Times New Roman"/>
@@ -5189,6 +5423,337 @@
         </w:rPr>
       </w:pPr>
     </w:p>
+    <w:p>
+      <w:pPr>
+        <w:pStyle w:val="ListParagraph"/>
+        <w:spacing w:line="480" w:lineRule="auto"/>
+        <w:ind w:left="1440" w:firstLine="720"/>
+        <w:jc w:val="center"/>
+        <w:rPr>
+          <w:rFonts w:ascii="Times New Roman" w:hAnsi="Times New Roman" w:cs="Times New Roman"/>
+          <w:sz w:val="24"/>
+          <w:szCs w:val="24"/>
+        </w:rPr>
+      </w:pPr>
+    </w:p>
+    <w:p>
+      <w:pPr>
+        <w:pStyle w:val="ListParagraph"/>
+        <w:spacing w:line="480" w:lineRule="auto"/>
+        <w:ind w:left="1440" w:firstLine="720"/>
+        <w:jc w:val="center"/>
+        <w:rPr>
+          <w:rFonts w:ascii="Times New Roman" w:hAnsi="Times New Roman" w:cs="Times New Roman"/>
+          <w:sz w:val="24"/>
+          <w:szCs w:val="24"/>
+        </w:rPr>
+      </w:pPr>
+    </w:p>
+    <w:p>
+      <w:pPr>
+        <w:pStyle w:val="ListParagraph"/>
+        <w:spacing w:line="480" w:lineRule="auto"/>
+        <w:ind w:left="1440" w:firstLine="720"/>
+        <w:jc w:val="center"/>
+        <w:rPr>
+          <w:rFonts w:ascii="Times New Roman" w:hAnsi="Times New Roman" w:cs="Times New Roman"/>
+          <w:sz w:val="24"/>
+          <w:szCs w:val="24"/>
+        </w:rPr>
+      </w:pPr>
+    </w:p>
+    <w:sdt>
+      <w:sdtPr>
+        <w:rPr>
+          <w:rFonts w:ascii="Times New Roman" w:hAnsi="Times New Roman" w:cs="Times New Roman"/>
+          <w:sz w:val="24"/>
+          <w:szCs w:val="24"/>
+        </w:rPr>
+        <w:tag w:val="MENDELEY_BIBLIOGRAPHY"/>
+        <w:id w:val="562912079"/>
+        <w:placeholder>
+          <w:docPart w:val="DefaultPlaceholder_-1854013440"/>
+        </w:placeholder>
+      </w:sdtPr>
+      <w:sdtContent>
+        <w:p>
+          <w:pPr>
+            <w:autoSpaceDE w:val="0"/>
+            <w:autoSpaceDN w:val="0"/>
+            <w:spacing w:line="480" w:lineRule="auto"/>
+            <w:ind w:hanging="480"/>
+            <w:jc w:val="center"/>
+            <w:divId w:val="486939783"/>
+            <w:rPr>
+              <w:rStyle w:val="Heading1Char"/>
+              <w:rFonts w:ascii="Times New Roman" w:hAnsi="Times New Roman" w:cs="Times New Roman"/>
+              <w:b/>
+              <w:bCs/>
+              <w:color w:val="auto"/>
+              <w:sz w:val="24"/>
+              <w:szCs w:val="24"/>
+              <w:lang w:val="en-US"/>
+            </w:rPr>
+          </w:pPr>
+          <w:r>
+            <w:rPr>
+              <w:rStyle w:val="Heading1Char"/>
+              <w:rFonts w:ascii="Times New Roman" w:hAnsi="Times New Roman" w:cs="Times New Roman"/>
+              <w:b/>
+              <w:bCs/>
+              <w:color w:val="auto"/>
+              <w:sz w:val="24"/>
+              <w:szCs w:val="24"/>
+            </w:rPr>
+            <w:t>DAFTAR PUSTAKA</w:t>
+          </w:r>
+        </w:p>
+        <w:p>
+          <w:pPr>
+            <w:autoSpaceDE w:val="0"/>
+            <w:autoSpaceDN w:val="0"/>
+            <w:spacing w:line="480" w:lineRule="auto"/>
+            <w:ind w:hanging="480"/>
+            <w:divId w:val="486939783"/>
+            <w:rPr>
+              <w:rFonts w:eastAsia="Times New Roman"/>
+              <w:kern w:val="0"/>
+              <w:sz w:val="24"/>
+              <w:szCs w:val="24"/>
+              <w14:ligatures w14:val="none"/>
+            </w:rPr>
+          </w:pPr>
+          <w:r>
+            <w:rPr>
+              <w:rFonts w:eastAsia="Times New Roman"/>
+            </w:rPr>
+            <w:t xml:space="preserve">Iman, M., Rasheed, K., &amp; Arabnia, H. R. (2022). A Review of Deep Transfer Learning and Recent Advancements. </w:t>
+          </w:r>
+          <w:r>
+            <w:rPr>
+              <w:rFonts w:eastAsia="Times New Roman"/>
+              <w:i/>
+              <w:iCs/>
+            </w:rPr>
+            <w:t>Technologies</w:t>
+          </w:r>
+          <w:r>
+            <w:rPr>
+              <w:rFonts w:eastAsia="Times New Roman"/>
+            </w:rPr>
+            <w:t xml:space="preserve">, </w:t>
+          </w:r>
+          <w:r>
+            <w:rPr>
+              <w:rFonts w:eastAsia="Times New Roman"/>
+              <w:i/>
+              <w:iCs/>
+            </w:rPr>
+            <w:t>11</w:t>
+          </w:r>
+          <w:r>
+            <w:rPr>
+              <w:rFonts w:eastAsia="Times New Roman"/>
+            </w:rPr>
+            <w:t>(2), 40. https://doi.org/10.3390/technologies11020040</w:t>
+          </w:r>
+        </w:p>
+        <w:p>
+          <w:pPr>
+            <w:autoSpaceDE w:val="0"/>
+            <w:autoSpaceDN w:val="0"/>
+            <w:spacing w:line="480" w:lineRule="auto"/>
+            <w:ind w:hanging="480"/>
+            <w:divId w:val="1915510993"/>
+            <w:rPr>
+              <w:rFonts w:eastAsia="Times New Roman"/>
+            </w:rPr>
+          </w:pPr>
+          <w:r>
+            <w:rPr>
+              <w:rFonts w:eastAsia="Times New Roman"/>
+            </w:rPr>
+            <w:t xml:space="preserve">Rizky, A. F., Yudistira, N., &amp; Santoso, E. (2023). </w:t>
+          </w:r>
+          <w:r>
+            <w:rPr>
+              <w:rFonts w:eastAsia="Times New Roman"/>
+              <w:i/>
+              <w:iCs/>
+            </w:rPr>
+            <w:t>Text recognition on images using pre-trained CNN</w:t>
+          </w:r>
+          <w:r>
+            <w:rPr>
+              <w:rFonts w:eastAsia="Times New Roman"/>
+            </w:rPr>
+            <w:t>. https://arxiv.org/abs/2302.05105v1</w:t>
+          </w:r>
+        </w:p>
+        <w:p>
+          <w:pPr>
+            <w:autoSpaceDE w:val="0"/>
+            <w:autoSpaceDN w:val="0"/>
+            <w:spacing w:line="480" w:lineRule="auto"/>
+            <w:ind w:hanging="480"/>
+            <w:divId w:val="1513569478"/>
+            <w:rPr>
+              <w:rFonts w:eastAsia="Times New Roman"/>
+            </w:rPr>
+          </w:pPr>
+          <w:r>
+            <w:rPr>
+              <w:rFonts w:eastAsia="Times New Roman"/>
+            </w:rPr>
+            <w:t xml:space="preserve">Tammina, S. (2019). Transfer learning using VGG-16 with Deep Convolutional Neural Network for Classifying Images. </w:t>
+          </w:r>
+          <w:r>
+            <w:rPr>
+              <w:rFonts w:eastAsia="Times New Roman"/>
+              <w:i/>
+              <w:iCs/>
+            </w:rPr>
+            <w:t>International Journal of Scientific and Research Publications (IJSRP)</w:t>
+          </w:r>
+          <w:r>
+            <w:rPr>
+              <w:rFonts w:eastAsia="Times New Roman"/>
+            </w:rPr>
+            <w:t xml:space="preserve">, </w:t>
+          </w:r>
+          <w:r>
+            <w:rPr>
+              <w:rFonts w:eastAsia="Times New Roman"/>
+              <w:i/>
+              <w:iCs/>
+            </w:rPr>
+            <w:t>9</w:t>
+          </w:r>
+          <w:r>
+            <w:rPr>
+              <w:rFonts w:eastAsia="Times New Roman"/>
+            </w:rPr>
+            <w:t>(10), p9420. https://doi.org/10.29322/IJSRP.9.10.2019.P9420</w:t>
+          </w:r>
+        </w:p>
+        <w:sdt>
+          <w:sdtPr>
+            <w:id w:val="330027070"/>
+            <w:docPartObj>
+              <w:docPartGallery w:val="Bibliographies"/>
+              <w:docPartUnique/>
+            </w:docPartObj>
+          </w:sdtPr>
+          <w:sdtEndPr>
+            <w:rPr>
+              <w:rFonts w:asciiTheme="minorHAnsi" w:eastAsiaTheme="minorHAnsi" w:hAnsiTheme="minorHAnsi" w:cstheme="minorBidi"/>
+              <w:color w:val="auto"/>
+              <w:kern w:val="2"/>
+              <w:sz w:val="22"/>
+              <w:szCs w:val="22"/>
+              <w14:ligatures w14:val="standardContextual"/>
+            </w:rPr>
+          </w:sdtEndPr>
+          <w:sdtContent>
+            <w:p>
+              <w:pPr>
+                <w:pStyle w:val="Heading1"/>
+                <w:spacing w:line="480" w:lineRule="auto"/>
+                <w:jc w:val="center"/>
+                <w:rPr>
+                  <w:rFonts w:ascii="Times New Roman" w:hAnsi="Times New Roman" w:cs="Times New Roman"/>
+                  <w:b/>
+                  <w:bCs/>
+                  <w:color w:val="auto"/>
+                  <w:sz w:val="24"/>
+                  <w:szCs w:val="24"/>
+                  <w:lang w:val="en-US"/>
+                </w:rPr>
+              </w:pPr>
+              <w:r>
+                <w:rPr>
+                  <w:rFonts w:ascii="Times New Roman" w:hAnsi="Times New Roman" w:cs="Times New Roman"/>
+                  <w:b/>
+                  <w:bCs/>
+                  <w:color w:val="auto"/>
+                  <w:sz w:val="24"/>
+                  <w:szCs w:val="24"/>
+                  <w:lang w:val="en-US"/>
+                </w:rPr>
+                <w:t>DAFTAR PUSTAKA BUKU</w:t>
+              </w:r>
+            </w:p>
+            <w:sdt>
+              <w:sdtPr>
+                <w:id w:val="-573587230"/>
+                <w:bibliography/>
+              </w:sdtPr>
+              <w:sdtContent>
+                <w:p>
+                  <w:pPr>
+                    <w:pStyle w:val="Bibliography"/>
+                    <w:spacing w:line="480" w:lineRule="auto"/>
+                    <w:ind w:left="720" w:hanging="720"/>
+                    <w:rPr>
+                      <w:kern w:val="0"/>
+                      <w:sz w:val="24"/>
+                      <w:szCs w:val="24"/>
+                      <w14:ligatures w14:val="none"/>
+                    </w:rPr>
+                  </w:pPr>
+                  <w:r>
+                    <w:rPr>
+                      <w:noProof w:val="0"/>
+                    </w:rPr>
+                    <w:fldChar w:fldCharType="begin"/>
+                  </w:r>
+                  <w:r>
+                    <w:instrText xml:space="preserve"> BIBLIOGRAPHY </w:instrText>
+                  </w:r>
+                  <w:r>
+                    <w:rPr>
+                      <w:noProof w:val="0"/>
+                    </w:rPr>
+                    <w:fldChar w:fldCharType="separate"/>
+                  </w:r>
+                  <w:r>
+                    <w:t xml:space="preserve">Zaccone, G., &amp; Karim, M. R. (2018). </w:t>
+                  </w:r>
+                  <w:r>
+                    <w:rPr>
+                      <w:i/>
+                      <w:iCs/>
+                    </w:rPr>
+                    <w:t>Deep Learning with TensorFlow: Explore neural networks and build intelligent systems with Python (2nd ed.).</w:t>
+                  </w:r>
+                  <w:r>
+                    <w:t xml:space="preserve"> Birmingham, United Kingdom: Packt Publishing.</w:t>
+                  </w:r>
+                </w:p>
+                <w:p>
+                  <w:pPr>
+                    <w:spacing w:line="480" w:lineRule="auto"/>
+                  </w:pPr>
+                  <w:r>
+                    <w:rPr>
+                      <w:b/>
+                      <w:bCs/>
+                    </w:rPr>
+                    <w:fldChar w:fldCharType="end"/>
+                  </w:r>
+                  <w:r>
+                    <w:rPr>
+                      <w:rFonts w:eastAsia="Times New Roman"/>
+                    </w:rPr>
+                    <w:t> </w:t>
+                  </w:r>
+                </w:p>
+              </w:sdtContent>
+            </w:sdt>
+          </w:sdtContent>
+        </w:sdt>
+      </w:sdtContent>
+    </w:sdt>
     <w:sectPr>
       <w:pgSz w:w="12240" w:h="15840"/>
       <w:pgMar w:top="1701" w:right="1701" w:bottom="1701" w:left="2268" w:header="720" w:footer="720" w:gutter="0"/>
@@ -7845,7 +8410,585 @@
       <w:szCs w:val="26"/>
     </w:rPr>
   </w:style>
+  <w:style w:type="character" w:styleId="PlaceholderText">
+    <w:name w:val="Placeholder Text"/>
+    <w:basedOn w:val="DefaultParagraphFont"/>
+    <w:uiPriority w:val="99"/>
+    <w:semiHidden/>
+    <w:rsid w:val="00B16F72"/>
+    <w:rPr>
+      <w:color w:val="808080"/>
+    </w:rPr>
+  </w:style>
 </w:styles>
+</file>
+
+<file path=word/glossary/document.xml><?xml version="1.0" encoding="utf-8"?>
+<w:glossaryDocument xmlns:wpc="http://schemas.microsoft.com/office/word/2010/wordprocessingCanvas" xmlns:cx="http://schemas.microsoft.com/office/drawing/2014/chartex" xmlns:cx1="http://schemas.microsoft.com/office/drawing/2015/9/8/chartex" xmlns:cx2="http://schemas.microsoft.com/office/drawing/2015/10/21/chartex" xmlns:cx3="http://schemas.microsoft.com/office/drawing/2016/5/9/chartex" xmlns:cx4="http://schemas.microsoft.com/office/drawing/2016/5/10/chartex" xmlns:cx5="http://schemas.microsoft.com/office/drawing/2016/5/11/chartex" xmlns:cx6="http://schemas.microsoft.com/office/drawing/2016/5/12/chartex" xmlns:cx7="http://schemas.microsoft.com/office/drawing/2016/5/13/chartex" xmlns:cx8="http://schemas.microsoft.com/office/drawing/2016/5/14/chartex" xmlns:mc="http://schemas.openxmlformats.org/markup-compatibility/2006" xmlns:aink="http://schemas.microsoft.com/office/drawing/2016/ink" xmlns:am3d="http://schemas.microsoft.com/office/drawing/2017/model3d" xmlns:o="urn:schemas-microsoft-com:office:office" xmlns:oel="http://schemas.microsoft.com/office/2019/extlst" xmlns:r="http://schemas.openxmlformats.org/officeDocument/2006/relationships" xmlns:m="http://schemas.openxmlformats.org/officeDocument/2006/math" xmlns:v="urn:schemas-microsoft-com:vml" xmlns:wp14="http://schemas.microsoft.com/office/word/2010/wordprocessingDrawing" xmlns:wp="http://schemas.openxmlformats.org/drawingml/2006/wordprocessingDrawing" xmlns:w10="urn:schemas-microsoft-com:office:word" xmlns:w="http://schemas.openxmlformats.org/wordprocessingml/2006/main" xmlns:w14="http://schemas.microsoft.com/office/word/2010/wordml" xmlns:w15="http://schemas.microsoft.com/office/word/2012/wordml" xmlns:w16cex="http://schemas.microsoft.com/office/word/2018/wordml/cex" xmlns:w16cid="http://schemas.microsoft.com/office/word/2016/wordml/cid" xmlns:w16="http://schemas.microsoft.com/office/word/2018/wordml" xmlns:w16sdtdh="http://schemas.microsoft.com/office/word/2020/wordml/sdtdatahash" xmlns:w16se="http://schemas.microsoft.com/office/word/2015/wordml/symex" xmlns:wpg="http://schemas.microsoft.com/office/word/2010/wordprocessingGroup" xmlns:wpi="http://schemas.microsoft.com/office/word/2010/wordprocessingInk" xmlns:wne="http://schemas.microsoft.com/office/word/2006/wordml" xmlns:wps="http://schemas.microsoft.com/office/word/2010/wordprocessingShape" mc:Ignorable="w14 w15 w16se w16cid w16 w16cex w16sdtdh wp14">
+  <w:docParts>
+    <w:docPart>
+      <w:docPartPr>
+        <w:name w:val="DefaultPlaceholder_-1854013440"/>
+        <w:category>
+          <w:name w:val="General"/>
+          <w:gallery w:val="placeholder"/>
+        </w:category>
+        <w:types>
+          <w:type w:val="bbPlcHdr"/>
+        </w:types>
+        <w:behaviors>
+          <w:behavior w:val="content"/>
+        </w:behaviors>
+        <w:guid w:val="{EB76B1BB-B566-423E-8DF1-BD84DA081680}"/>
+      </w:docPartPr>
+      <w:docPartBody>
+        <w:p>
+          <w:r>
+            <w:rPr>
+              <w:rStyle w:val="PlaceholderText"/>
+            </w:rPr>
+            <w:t>Click or tap here to enter text.</w:t>
+          </w:r>
+        </w:p>
+      </w:docPartBody>
+    </w:docPart>
+  </w:docParts>
+</w:glossaryDocument>
+</file>
+
+<file path=word/glossary/fontTable.xml><?xml version="1.0" encoding="utf-8"?>
+<w:fonts xmlns:mc="http://schemas.openxmlformats.org/markup-compatibility/2006" xmlns:r="http://schemas.openxmlformats.org/officeDocument/2006/relationships" xmlns:w="http://schemas.openxmlformats.org/wordprocessingml/2006/main" xmlns:w14="http://schemas.microsoft.com/office/word/2010/wordml" xmlns:w15="http://schemas.microsoft.com/office/word/2012/wordml" xmlns:w16cex="http://schemas.microsoft.com/office/word/2018/wordml/cex" xmlns:w16cid="http://schemas.microsoft.com/office/word/2016/wordml/cid" xmlns:w16="http://schemas.microsoft.com/office/word/2018/wordml" xmlns:w16sdtdh="http://schemas.microsoft.com/office/word/2020/wordml/sdtdatahash" xmlns:w16se="http://schemas.microsoft.com/office/word/2015/wordml/symex" mc:Ignorable="w14 w15 w16se w16cid w16 w16cex w16sdtdh">
+  <w:font w:name="Times New Roman">
+    <w:panose1 w:val="02020603050405020304"/>
+    <w:charset w:val="00"/>
+    <w:family w:val="roman"/>
+    <w:pitch w:val="variable"/>
+    <w:sig w:usb0="E0002EFF" w:usb1="C000785B" w:usb2="00000009" w:usb3="00000000" w:csb0="000001FF" w:csb1="00000000"/>
+  </w:font>
+  <w:font w:name="Calibri">
+    <w:panose1 w:val="020F0502020204030204"/>
+    <w:charset w:val="00"/>
+    <w:family w:val="swiss"/>
+    <w:pitch w:val="variable"/>
+    <w:sig w:usb0="E4002EFF" w:usb1="C000247B" w:usb2="00000009" w:usb3="00000000" w:csb0="000001FF" w:csb1="00000000"/>
+  </w:font>
+  <w:font w:name="Courier New">
+    <w:panose1 w:val="02070309020205020404"/>
+    <w:charset w:val="00"/>
+    <w:family w:val="modern"/>
+    <w:pitch w:val="fixed"/>
+    <w:sig w:usb0="E0002EFF" w:usb1="C0007843" w:usb2="00000009" w:usb3="00000000" w:csb0="000001FF" w:csb1="00000000"/>
+  </w:font>
+  <w:font w:name="Wingdings">
+    <w:panose1 w:val="05000000000000000000"/>
+    <w:charset w:val="02"/>
+    <w:family w:val="auto"/>
+    <w:pitch w:val="variable"/>
+    <w:sig w:usb0="00000000" w:usb1="10000000" w:usb2="00000000" w:usb3="00000000" w:csb0="80000000" w:csb1="00000000"/>
+  </w:font>
+  <w:font w:name="Symbol">
+    <w:panose1 w:val="05050102010706020507"/>
+    <w:charset w:val="02"/>
+    <w:family w:val="roman"/>
+    <w:pitch w:val="variable"/>
+    <w:sig w:usb0="00000000" w:usb1="10000000" w:usb2="00000000" w:usb3="00000000" w:csb0="80000000" w:csb1="00000000"/>
+  </w:font>
+  <w:font w:name="Calibri Light">
+    <w:panose1 w:val="020F0302020204030204"/>
+    <w:charset w:val="00"/>
+    <w:family w:val="swiss"/>
+    <w:pitch w:val="variable"/>
+    <w:sig w:usb0="E4002EFF" w:usb1="C000247B" w:usb2="00000009" w:usb3="00000000" w:csb0="000001FF" w:csb1="00000000"/>
+  </w:font>
+</w:fonts>
+</file>
+
+<file path=word/glossary/settings.xml><?xml version="1.0" encoding="utf-8"?>
+<w:settings xmlns:mc="http://schemas.openxmlformats.org/markup-compatibility/2006" xmlns:o="urn:schemas-microsoft-com:office:office" xmlns:r="http://schemas.openxmlformats.org/officeDocument/2006/relationships" xmlns:m="http://schemas.openxmlformats.org/officeDocument/2006/math" xmlns:v="urn:schemas-microsoft-com:vml" xmlns:w10="urn:schemas-microsoft-com:office:word" xmlns:w="http://schemas.openxmlformats.org/wordprocessingml/2006/main" xmlns:w14="http://schemas.microsoft.com/office/word/2010/wordml" xmlns:w15="http://schemas.microsoft.com/office/word/2012/wordml" xmlns:w16cex="http://schemas.microsoft.com/office/word/2018/wordml/cex" xmlns:w16cid="http://schemas.microsoft.com/office/word/2016/wordml/cid" xmlns:w16="http://schemas.microsoft.com/office/word/2018/wordml" xmlns:w16sdtdh="http://schemas.microsoft.com/office/word/2020/wordml/sdtdatahash" xmlns:w16se="http://schemas.microsoft.com/office/word/2015/wordml/symex" xmlns:sl="http://schemas.openxmlformats.org/schemaLibrary/2006/main" mc:Ignorable="w14 w15 w16se w16cid w16 w16cex w16sdtdh">
+  <w:view w:val="normal"/>
+  <w:defaultTabStop w:val="720"/>
+  <w:characterSpacingControl w:val="doNotCompress"/>
+  <w:compat>
+    <w:useFELayout/>
+    <w:compatSetting w:name="compatibilityMode" w:uri="http://schemas.microsoft.com/office/word" w:val="15"/>
+    <w:compatSetting w:name="overrideTableStyleFontSizeAndJustification" w:uri="http://schemas.microsoft.com/office/word" w:val="1"/>
+    <w:compatSetting w:name="enableOpenTypeFeatures" w:uri="http://schemas.microsoft.com/office/word" w:val="1"/>
+    <w:compatSetting w:name="doNotFlipMirrorIndents" w:uri="http://schemas.microsoft.com/office/word" w:val="1"/>
+    <w:compatSetting w:name="differentiateMultirowTableHeaders" w:uri="http://schemas.microsoft.com/office/word" w:val="1"/>
+    <w:compatSetting w:name="useWord2013TrackBottomHyphenation" w:uri="http://schemas.microsoft.com/office/word" w:val="0"/>
+  </w:compat>
+  <w:rsids>
+    <w:rsidRoot w:val="000A6339"/>
+    <w:rsid w:val="000A6339"/>
+    <w:rsid w:val="002A200C"/>
+  </w:rsids>
+  <m:mathPr>
+    <m:mathFont m:val="Cambria Math"/>
+    <m:brkBin m:val="before"/>
+    <m:brkBinSub m:val="--"/>
+    <m:smallFrac m:val="0"/>
+    <m:dispDef/>
+    <m:lMargin m:val="0"/>
+    <m:rMargin m:val="0"/>
+    <m:defJc m:val="centerGroup"/>
+    <m:wrapIndent m:val="1440"/>
+    <m:intLim m:val="subSup"/>
+    <m:naryLim m:val="undOvr"/>
+  </m:mathPr>
+  <w:themeFontLang w:val="en-US"/>
+  <w:clrSchemeMapping w:bg1="light1" w:t1="dark1" w:bg2="light2" w:t2="dark2" w:accent1="accent1" w:accent2="accent2" w:accent3="accent3" w:accent4="accent4" w:accent5="accent5" w:accent6="accent6" w:hyperlink="hyperlink" w:followedHyperlink="followedHyperlink"/>
+  <w:decimalSymbol w:val="."/>
+  <w:listSeparator w:val=","/>
+  <w15:chartTrackingRefBased/>
+</w:settings>
+</file>
+
+<file path=word/glossary/styles.xml><?xml version="1.0" encoding="utf-8"?>
+<w:styles xmlns:mc="http://schemas.openxmlformats.org/markup-compatibility/2006" xmlns:r="http://schemas.openxmlformats.org/officeDocument/2006/relationships" xmlns:w="http://schemas.openxmlformats.org/wordprocessingml/2006/main" xmlns:w14="http://schemas.microsoft.com/office/word/2010/wordml" xmlns:w15="http://schemas.microsoft.com/office/word/2012/wordml" xmlns:w16cex="http://schemas.microsoft.com/office/word/2018/wordml/cex" xmlns:w16cid="http://schemas.microsoft.com/office/word/2016/wordml/cid" xmlns:w16="http://schemas.microsoft.com/office/word/2018/wordml" xmlns:w16sdtdh="http://schemas.microsoft.com/office/word/2020/wordml/sdtdatahash" xmlns:w16se="http://schemas.microsoft.com/office/word/2015/wordml/symex" mc:Ignorable="w14 w15 w16se w16cid w16 w16cex w16sdtdh">
+  <w:docDefaults>
+    <w:rPrDefault>
+      <w:rPr>
+        <w:rFonts w:asciiTheme="minorHAnsi" w:eastAsiaTheme="minorEastAsia" w:hAnsiTheme="minorHAnsi" w:cstheme="minorBidi"/>
+        <w:kern w:val="2"/>
+        <w:sz w:val="22"/>
+        <w:szCs w:val="22"/>
+        <w:lang w:val="en-US" w:eastAsia="en-US" w:bidi="ar-SA"/>
+        <w14:ligatures w14:val="standardContextual"/>
+      </w:rPr>
+    </w:rPrDefault>
+    <w:pPrDefault>
+      <w:pPr>
+        <w:spacing w:after="160" w:line="259" w:lineRule="auto"/>
+      </w:pPr>
+    </w:pPrDefault>
+  </w:docDefaults>
+  <w:latentStyles w:defLockedState="0" w:defUIPriority="99" w:defSemiHidden="0" w:defUnhideWhenUsed="0" w:defQFormat="0" w:count="376">
+    <w:lsdException w:name="Normal" w:uiPriority="0" w:qFormat="1"/>
+    <w:lsdException w:name="heading 1" w:uiPriority="9" w:qFormat="1"/>
+    <w:lsdException w:name="heading 2" w:semiHidden="1" w:uiPriority="9" w:unhideWhenUsed="1" w:qFormat="1"/>
+    <w:lsdException w:name="heading 3" w:semiHidden="1" w:uiPriority="9" w:unhideWhenUsed="1" w:qFormat="1"/>
+    <w:lsdException w:name="heading 4" w:semiHidden="1" w:uiPriority="9" w:unhideWhenUsed="1" w:qFormat="1"/>
+    <w:lsdException w:name="heading 5" w:semiHidden="1" w:uiPriority="9" w:unhideWhenUsed="1" w:qFormat="1"/>
+    <w:lsdException w:name="heading 6" w:semiHidden="1" w:uiPriority="9" w:unhideWhenUsed="1" w:qFormat="1"/>
+    <w:lsdException w:name="heading 7" w:semiHidden="1" w:uiPriority="9" w:unhideWhenUsed="1" w:qFormat="1"/>
+    <w:lsdException w:name="heading 8" w:semiHidden="1" w:uiPriority="9" w:unhideWhenUsed="1" w:qFormat="1"/>
+    <w:lsdException w:name="heading 9" w:semiHidden="1" w:uiPriority="9" w:unhideWhenUsed="1" w:qFormat="1"/>
+    <w:lsdException w:name="index 1" w:semiHidden="1" w:unhideWhenUsed="1"/>
+    <w:lsdException w:name="index 2" w:semiHidden="1" w:unhideWhenUsed="1"/>
+    <w:lsdException w:name="index 3" w:semiHidden="1" w:unhideWhenUsed="1"/>
+    <w:lsdException w:name="index 4" w:semiHidden="1" w:unhideWhenUsed="1"/>
+    <w:lsdException w:name="index 5" w:semiHidden="1" w:unhideWhenUsed="1"/>
+    <w:lsdException w:name="index 6" w:semiHidden="1" w:unhideWhenUsed="1"/>
+    <w:lsdException w:name="index 7" w:semiHidden="1" w:unhideWhenUsed="1"/>
+    <w:lsdException w:name="index 8" w:semiHidden="1" w:unhideWhenUsed="1"/>
+    <w:lsdException w:name="index 9" w:semiHidden="1" w:unhideWhenUsed="1"/>
+    <w:lsdException w:name="toc 1" w:semiHidden="1" w:uiPriority="39" w:unhideWhenUsed="1"/>
+    <w:lsdException w:name="toc 2" w:semiHidden="1" w:uiPriority="39" w:unhideWhenUsed="1"/>
+    <w:lsdException w:name="toc 3" w:semiHidden="1" w:uiPriority="39" w:unhideWhenUsed="1"/>
+    <w:lsdException w:name="toc 4" w:semiHidden="1" w:uiPriority="39" w:unhideWhenUsed="1"/>
+    <w:lsdException w:name="toc 5" w:semiHidden="1" w:uiPriority="39" w:unhideWhenUsed="1"/>
+    <w:lsdException w:name="toc 6" w:semiHidden="1" w:uiPriority="39" w:unhideWhenUsed="1"/>
+    <w:lsdException w:name="toc 7" w:semiHidden="1" w:uiPriority="39" w:unhideWhenUsed="1"/>
+    <w:lsdException w:name="toc 8" w:semiHidden="1" w:uiPriority="39" w:unhideWhenUsed="1"/>
+    <w:lsdException w:name="toc 9" w:semiHidden="1" w:uiPriority="39" w:unhideWhenUsed="1"/>
+    <w:lsdException w:name="Normal Indent" w:semiHidden="1" w:unhideWhenUsed="1"/>
+    <w:lsdException w:name="footnote text" w:semiHidden="1" w:unhideWhenUsed="1"/>
+    <w:lsdException w:name="annotation text" w:semiHidden="1" w:unhideWhenUsed="1"/>
+    <w:lsdException w:name="header" w:semiHidden="1" w:unhideWhenUsed="1"/>
+    <w:lsdException w:name="footer" w:semiHidden="1" w:unhideWhenUsed="1"/>
+    <w:lsdException w:name="index heading" w:semiHidden="1" w:unhideWhenUsed="1"/>
+    <w:lsdException w:name="caption" w:semiHidden="1" w:uiPriority="35" w:unhideWhenUsed="1" w:qFormat="1"/>
+    <w:lsdException w:name="table of figures" w:semiHidden="1" w:unhideWhenUsed="1"/>
+    <w:lsdException w:name="envelope address" w:semiHidden="1" w:unhideWhenUsed="1"/>
+    <w:lsdException w:name="envelope return" w:semiHidden="1" w:unhideWhenUsed="1"/>
+    <w:lsdException w:name="footnote reference" w:semiHidden="1" w:unhideWhenUsed="1"/>
+    <w:lsdException w:name="annotation reference" w:semiHidden="1" w:unhideWhenUsed="1"/>
+    <w:lsdException w:name="line number" w:semiHidden="1" w:unhideWhenUsed="1"/>
+    <w:lsdException w:name="page number" w:semiHidden="1" w:unhideWhenUsed="1"/>
+    <w:lsdException w:name="endnote reference" w:semiHidden="1" w:unhideWhenUsed="1"/>
+    <w:lsdException w:name="endnote text" w:semiHidden="1" w:unhideWhenUsed="1"/>
+    <w:lsdException w:name="table of authorities" w:semiHidden="1" w:unhideWhenUsed="1"/>
+    <w:lsdException w:name="macro" w:semiHidden="1" w:unhideWhenUsed="1"/>
+    <w:lsdException w:name="toa heading" w:semiHidden="1" w:unhideWhenUsed="1"/>
+    <w:lsdException w:name="List" w:semiHidden="1" w:unhideWhenUsed="1"/>
+    <w:lsdException w:name="List Bullet" w:semiHidden="1" w:unhideWhenUsed="1"/>
+    <w:lsdException w:name="List Number" w:semiHidden="1" w:unhideWhenUsed="1"/>
+    <w:lsdException w:name="List 2" w:semiHidden="1" w:unhideWhenUsed="1"/>
+    <w:lsdException w:name="List 3" w:semiHidden="1" w:unhideWhenUsed="1"/>
+    <w:lsdException w:name="List 4" w:semiHidden="1" w:unhideWhenUsed="1"/>
+    <w:lsdException w:name="List 5" w:semiHidden="1" w:unhideWhenUsed="1"/>
+    <w:lsdException w:name="List Bullet 2" w:semiHidden="1" w:unhideWhenUsed="1"/>
+    <w:lsdException w:name="List Bullet 3" w:semiHidden="1" w:unhideWhenUsed="1"/>
+    <w:lsdException w:name="List Bullet 4" w:semiHidden="1" w:unhideWhenUsed="1"/>
+    <w:lsdException w:name="List Bullet 5" w:semiHidden="1" w:unhideWhenUsed="1"/>
+    <w:lsdException w:name="List Number 2" w:semiHidden="1" w:unhideWhenUsed="1"/>
+    <w:lsdException w:name="List Number 3" w:semiHidden="1" w:unhideWhenUsed="1"/>
+    <w:lsdException w:name="List Number 4" w:semiHidden="1" w:unhideWhenUsed="1"/>
+    <w:lsdException w:name="List Number 5" w:semiHidden="1" w:unhideWhenUsed="1"/>
+    <w:lsdException w:name="Title" w:uiPriority="10" w:qFormat="1"/>
+    <w:lsdException w:name="Closing" w:semiHidden="1" w:unhideWhenUsed="1"/>
+    <w:lsdException w:name="Signature" w:semiHidden="1" w:unhideWhenUsed="1"/>
+    <w:lsdException w:name="Default Paragraph Font" w:semiHidden="1" w:uiPriority="1" w:unhideWhenUsed="1"/>
+    <w:lsdException w:name="Body Text" w:semiHidden="1" w:unhideWhenUsed="1"/>
+    <w:lsdException w:name="Body Text Indent" w:semiHidden="1" w:unhideWhenUsed="1"/>
+    <w:lsdException w:name="List Continue" w:semiHidden="1" w:unhideWhenUsed="1"/>
+    <w:lsdException w:name="List Continue 2" w:semiHidden="1" w:unhideWhenUsed="1"/>
+    <w:lsdException w:name="List Continue 3" w:semiHidden="1" w:unhideWhenUsed="1"/>
+    <w:lsdException w:name="List Continue 4" w:semiHidden="1" w:unhideWhenUsed="1"/>
+    <w:lsdException w:name="List Continue 5" w:semiHidden="1" w:unhideWhenUsed="1"/>
+    <w:lsdException w:name="Message Header" w:semiHidden="1" w:unhideWhenUsed="1"/>
+    <w:lsdException w:name="Subtitle" w:uiPriority="11" w:qFormat="1"/>
+    <w:lsdException w:name="Salutation" w:semiHidden="1" w:unhideWhenUsed="1"/>
+    <w:lsdException w:name="Date" w:semiHidden="1" w:unhideWhenUsed="1"/>
+    <w:lsdException w:name="Body Text First Indent" w:semiHidden="1" w:unhideWhenUsed="1"/>
+    <w:lsdException w:name="Body Text First Indent 2" w:semiHidden="1" w:unhideWhenUsed="1"/>
+    <w:lsdException w:name="Note Heading" w:semiHidden="1" w:unhideWhenUsed="1"/>
+    <w:lsdException w:name="Body Text 2" w:semiHidden="1" w:unhideWhenUsed="1"/>
+    <w:lsdException w:name="Body Text 3" w:semiHidden="1" w:unhideWhenUsed="1"/>
+    <w:lsdException w:name="Body Text Indent 2" w:semiHidden="1" w:unhideWhenUsed="1"/>
+    <w:lsdException w:name="Body Text Indent 3" w:semiHidden="1" w:unhideWhenUsed="1"/>
+    <w:lsdException w:name="Block Text" w:semiHidden="1" w:unhideWhenUsed="1"/>
+    <w:lsdException w:name="Hyperlink" w:semiHidden="1" w:unhideWhenUsed="1"/>
+    <w:lsdException w:name="FollowedHyperlink" w:semiHidden="1" w:unhideWhenUsed="1"/>
+    <w:lsdException w:name="Strong" w:uiPriority="22" w:qFormat="1"/>
+    <w:lsdException w:name="Emphasis" w:uiPriority="20" w:qFormat="1"/>
+    <w:lsdException w:name="Document Map" w:semiHidden="1" w:unhideWhenUsed="1"/>
+    <w:lsdException w:name="Plain Text" w:semiHidden="1" w:unhideWhenUsed="1"/>
+    <w:lsdException w:name="E-mail Signature" w:semiHidden="1" w:unhideWhenUsed="1"/>
+    <w:lsdException w:name="HTML Top of Form" w:semiHidden="1" w:unhideWhenUsed="1"/>
+    <w:lsdException w:name="HTML Bottom of Form" w:semiHidden="1" w:unhideWhenUsed="1"/>
+    <w:lsdException w:name="Normal (Web)" w:semiHidden="1" w:unhideWhenUsed="1"/>
+    <w:lsdException w:name="HTML Acronym" w:semiHidden="1" w:unhideWhenUsed="1"/>
+    <w:lsdException w:name="HTML Address" w:semiHidden="1" w:unhideWhenUsed="1"/>
+    <w:lsdException w:name="HTML Cite" w:semiHidden="1" w:unhideWhenUsed="1"/>
+    <w:lsdException w:name="HTML Code" w:semiHidden="1" w:unhideWhenUsed="1"/>
+    <w:lsdException w:name="HTML Definition" w:semiHidden="1" w:unhideWhenUsed="1"/>
+    <w:lsdException w:name="HTML Keyboard" w:semiHidden="1" w:unhideWhenUsed="1"/>
+    <w:lsdException w:name="HTML Preformatted" w:semiHidden="1" w:unhideWhenUsed="1"/>
+    <w:lsdException w:name="HTML Sample" w:semiHidden="1" w:unhideWhenUsed="1"/>
+    <w:lsdException w:name="HTML Typewriter" w:semiHidden="1" w:unhideWhenUsed="1"/>
+    <w:lsdException w:name="HTML Variable" w:semiHidden="1" w:unhideWhenUsed="1"/>
+    <w:lsdException w:name="Normal Table" w:semiHidden="1" w:unhideWhenUsed="1"/>
+    <w:lsdException w:name="annotation subject" w:semiHidden="1" w:unhideWhenUsed="1"/>
+    <w:lsdException w:name="No List" w:semiHidden="1" w:unhideWhenUsed="1"/>
+    <w:lsdException w:name="Outline List 1" w:semiHidden="1" w:unhideWhenUsed="1"/>
+    <w:lsdException w:name="Outline List 2" w:semiHidden="1" w:unhideWhenUsed="1"/>
+    <w:lsdException w:name="Outline List 3" w:semiHidden="1" w:unhideWhenUsed="1"/>
+    <w:lsdException w:name="Table Simple 1" w:semiHidden="1" w:unhideWhenUsed="1"/>
+    <w:lsdException w:name="Table Simple 2" w:semiHidden="1" w:unhideWhenUsed="1"/>
+    <w:lsdException w:name="Table Simple 3" w:semiHidden="1" w:unhideWhenUsed="1"/>
+    <w:lsdException w:name="Table Classic 1" w:semiHidden="1" w:unhideWhenUsed="1"/>
+    <w:lsdException w:name="Table Classic 2" w:semiHidden="1" w:unhideWhenUsed="1"/>
+    <w:lsdException w:name="Table Classic 3" w:semiHidden="1" w:unhideWhenUsed="1"/>
+    <w:lsdException w:name="Table Classic 4" w:semiHidden="1" w:unhideWhenUsed="1"/>
+    <w:lsdException w:name="Table Colorful 1" w:semiHidden="1" w:unhideWhenUsed="1"/>
+    <w:lsdException w:name="Table Colorful 2" w:semiHidden="1" w:unhideWhenUsed="1"/>
+    <w:lsdException w:name="Table Colorful 3" w:semiHidden="1" w:unhideWhenUsed="1"/>
+    <w:lsdException w:name="Table Columns 1" w:semiHidden="1" w:unhideWhenUsed="1"/>
+    <w:lsdException w:name="Table Columns 2" w:semiHidden="1" w:unhideWhenUsed="1"/>
+    <w:lsdException w:name="Table Columns 3" w:semiHidden="1" w:unhideWhenUsed="1"/>
+    <w:lsdException w:name="Table Columns 4" w:semiHidden="1" w:unhideWhenUsed="1"/>
+    <w:lsdException w:name="Table Columns 5" w:semiHidden="1" w:unhideWhenUsed="1"/>
+    <w:lsdException w:name="Table Grid 1" w:semiHidden="1" w:unhideWhenUsed="1"/>
+    <w:lsdException w:name="Table Grid 2" w:semiHidden="1" w:unhideWhenUsed="1"/>
+    <w:lsdException w:name="Table Grid 3" w:semiHidden="1" w:unhideWhenUsed="1"/>
+    <w:lsdException w:name="Table Grid 4" w:semiHidden="1" w:unhideWhenUsed="1"/>
+    <w:lsdException w:name="Table Grid 5" w:semiHidden="1" w:unhideWhenUsed="1"/>
+    <w:lsdException w:name="Table Grid 6" w:semiHidden="1" w:unhideWhenUsed="1"/>
+    <w:lsdException w:name="Table Grid 7" w:semiHidden="1" w:unhideWhenUsed="1"/>
+    <w:lsdException w:name="Table Grid 8" w:semiHidden="1" w:unhideWhenUsed="1"/>
+    <w:lsdException w:name="Table List 1" w:semiHidden="1" w:unhideWhenUsed="1"/>
+    <w:lsdException w:name="Table List 2" w:semiHidden="1" w:unhideWhenUsed="1"/>
+    <w:lsdException w:name="Table List 3" w:semiHidden="1" w:unhideWhenUsed="1"/>
+    <w:lsdException w:name="Table List 4" w:semiHidden="1" w:unhideWhenUsed="1"/>
+    <w:lsdException w:name="Table List 5" w:semiHidden="1" w:unhideWhenUsed="1"/>
+    <w:lsdException w:name="Table List 6" w:semiHidden="1" w:unhideWhenUsed="1"/>
+    <w:lsdException w:name="Table List 7" w:semiHidden="1" w:unhideWhenUsed="1"/>
+    <w:lsdException w:name="Table List 8" w:semiHidden="1" w:unhideWhenUsed="1"/>
+    <w:lsdException w:name="Table 3D effects 1" w:semiHidden="1" w:unhideWhenUsed="1"/>
+    <w:lsdException w:name="Table 3D effects 2" w:semiHidden="1" w:unhideWhenUsed="1"/>
+    <w:lsdException w:name="Table 3D effects 3" w:semiHidden="1" w:unhideWhenUsed="1"/>
+    <w:lsdException w:name="Table Contemporary" w:semiHidden="1" w:unhideWhenUsed="1"/>
+    <w:lsdException w:name="Table Elegant" w:semiHidden="1" w:unhideWhenUsed="1"/>
+    <w:lsdException w:name="Table Professional" w:semiHidden="1" w:unhideWhenUsed="1"/>
+    <w:lsdException w:name="Table Subtle 1" w:semiHidden="1" w:unhideWhenUsed="1"/>
+    <w:lsdException w:name="Table Subtle 2" w:semiHidden="1" w:unhideWhenUsed="1"/>
+    <w:lsdException w:name="Table Web 1" w:semiHidden="1" w:unhideWhenUsed="1"/>
+    <w:lsdException w:name="Table Web 2" w:semiHidden="1" w:unhideWhenUsed="1"/>
+    <w:lsdException w:name="Table Web 3" w:semiHidden="1" w:unhideWhenUsed="1"/>
+    <w:lsdException w:name="Balloon Text" w:semiHidden="1" w:unhideWhenUsed="1"/>
+    <w:lsdException w:name="Table Grid" w:uiPriority="39"/>
+    <w:lsdException w:name="Table Theme" w:semiHidden="1" w:unhideWhenUsed="1"/>
+    <w:lsdException w:name="Placeholder Text" w:semiHidden="1"/>
+    <w:lsdException w:name="No Spacing" w:uiPriority="1" w:qFormat="1"/>
+    <w:lsdException w:name="Light Shading" w:uiPriority="60"/>
+    <w:lsdException w:name="Light List" w:uiPriority="61"/>
+    <w:lsdException w:name="Light Grid" w:uiPriority="62"/>
+    <w:lsdException w:name="Medium Shading 1" w:uiPriority="63"/>
+    <w:lsdException w:name="Medium Shading 2" w:uiPriority="64"/>
+    <w:lsdException w:name="Medium List 1" w:uiPriority="65"/>
+    <w:lsdException w:name="Medium List 2" w:uiPriority="66"/>
+    <w:lsdException w:name="Medium Grid 1" w:uiPriority="67"/>
+    <w:lsdException w:name="Medium Grid 2" w:uiPriority="68"/>
+    <w:lsdException w:name="Medium Grid 3" w:uiPriority="69"/>
+    <w:lsdException w:name="Dark List" w:uiPriority="70"/>
+    <w:lsdException w:name="Colorful Shading" w:uiPriority="71"/>
+    <w:lsdException w:name="Colorful List" w:uiPriority="72"/>
+    <w:lsdException w:name="Colorful Grid" w:uiPriority="73"/>
+    <w:lsdException w:name="Light Shading Accent 1" w:uiPriority="60"/>
+    <w:lsdException w:name="Light List Accent 1" w:uiPriority="61"/>
+    <w:lsdException w:name="Light Grid Accent 1" w:uiPriority="62"/>
+    <w:lsdException w:name="Medium Shading 1 Accent 1" w:uiPriority="63"/>
+    <w:lsdException w:name="Medium Shading 2 Accent 1" w:uiPriority="64"/>
+    <w:lsdException w:name="Medium List 1 Accent 1" w:uiPriority="65"/>
+    <w:lsdException w:name="Revision" w:semiHidden="1"/>
+    <w:lsdException w:name="List Paragraph" w:uiPriority="34" w:qFormat="1"/>
+    <w:lsdException w:name="Quote" w:uiPriority="29" w:qFormat="1"/>
+    <w:lsdException w:name="Intense Quote" w:uiPriority="30" w:qFormat="1"/>
+    <w:lsdException w:name="Medium List 2 Accent 1" w:uiPriority="66"/>
+    <w:lsdException w:name="Medium Grid 1 Accent 1" w:uiPriority="67"/>
+    <w:lsdException w:name="Medium Grid 2 Accent 1" w:uiPriority="68"/>
+    <w:lsdException w:name="Medium Grid 3 Accent 1" w:uiPriority="69"/>
+    <w:lsdException w:name="Dark List Accent 1" w:uiPriority="70"/>
+    <w:lsdException w:name="Colorful Shading Accent 1" w:uiPriority="71"/>
+    <w:lsdException w:name="Colorful List Accent 1" w:uiPriority="72"/>
+    <w:lsdException w:name="Colorful Grid Accent 1" w:uiPriority="73"/>
+    <w:lsdException w:name="Light Shading Accent 2" w:uiPriority="60"/>
+    <w:lsdException w:name="Light List Accent 2" w:uiPriority="61"/>
+    <w:lsdException w:name="Light Grid Accent 2" w:uiPriority="62"/>
+    <w:lsdException w:name="Medium Shading 1 Accent 2" w:uiPriority="63"/>
+    <w:lsdException w:name="Medium Shading 2 Accent 2" w:uiPriority="64"/>
+    <w:lsdException w:name="Medium List 1 Accent 2" w:uiPriority="65"/>
+    <w:lsdException w:name="Medium List 2 Accent 2" w:uiPriority="66"/>
+    <w:lsdException w:name="Medium Grid 1 Accent 2" w:uiPriority="67"/>
+    <w:lsdException w:name="Medium Grid 2 Accent 2" w:uiPriority="68"/>
+    <w:lsdException w:name="Medium Grid 3 Accent 2" w:uiPriority="69"/>
+    <w:lsdException w:name="Dark List Accent 2" w:uiPriority="70"/>
+    <w:lsdException w:name="Colorful Shading Accent 2" w:uiPriority="71"/>
+    <w:lsdException w:name="Colorful List Accent 2" w:uiPriority="72"/>
+    <w:lsdException w:name="Colorful Grid Accent 2" w:uiPriority="73"/>
+    <w:lsdException w:name="Light Shading Accent 3" w:uiPriority="60"/>
+    <w:lsdException w:name="Light List Accent 3" w:uiPriority="61"/>
+    <w:lsdException w:name="Light Grid Accent 3" w:uiPriority="62"/>
+    <w:lsdException w:name="Medium Shading 1 Accent 3" w:uiPriority="63"/>
+    <w:lsdException w:name="Medium Shading 2 Accent 3" w:uiPriority="64"/>
+    <w:lsdException w:name="Medium List 1 Accent 3" w:uiPriority="65"/>
+    <w:lsdException w:name="Medium List 2 Accent 3" w:uiPriority="66"/>
+    <w:lsdException w:name="Medium Grid 1 Accent 3" w:uiPriority="67"/>
+    <w:lsdException w:name="Medium Grid 2 Accent 3" w:uiPriority="68"/>
+    <w:lsdException w:name="Medium Grid 3 Accent 3" w:uiPriority="69"/>
+    <w:lsdException w:name="Dark List Accent 3" w:uiPriority="70"/>
+    <w:lsdException w:name="Colorful Shading Accent 3" w:uiPriority="71"/>
+    <w:lsdException w:name="Colorful List Accent 3" w:uiPriority="72"/>
+    <w:lsdException w:name="Colorful Grid Accent 3" w:uiPriority="73"/>
+    <w:lsdException w:name="Light Shading Accent 4" w:uiPriority="60"/>
+    <w:lsdException w:name="Light List Accent 4" w:uiPriority="61"/>
+    <w:lsdException w:name="Light Grid Accent 4" w:uiPriority="62"/>
+    <w:lsdException w:name="Medium Shading 1 Accent 4" w:uiPriority="63"/>
+    <w:lsdException w:name="Medium Shading 2 Accent 4" w:uiPriority="64"/>
+    <w:lsdException w:name="Medium List 1 Accent 4" w:uiPriority="65"/>
+    <w:lsdException w:name="Medium List 2 Accent 4" w:uiPriority="66"/>
+    <w:lsdException w:name="Medium Grid 1 Accent 4" w:uiPriority="67"/>
+    <w:lsdException w:name="Medium Grid 2 Accent 4" w:uiPriority="68"/>
+    <w:lsdException w:name="Medium Grid 3 Accent 4" w:uiPriority="69"/>
+    <w:lsdException w:name="Dark List Accent 4" w:uiPriority="70"/>
+    <w:lsdException w:name="Colorful Shading Accent 4" w:uiPriority="71"/>
+    <w:lsdException w:name="Colorful List Accent 4" w:uiPriority="72"/>
+    <w:lsdException w:name="Colorful Grid Accent 4" w:uiPriority="73"/>
+    <w:lsdException w:name="Light Shading Accent 5" w:uiPriority="60"/>
+    <w:lsdException w:name="Light List Accent 5" w:uiPriority="61"/>
+    <w:lsdException w:name="Light Grid Accent 5" w:uiPriority="62"/>
+    <w:lsdException w:name="Medium Shading 1 Accent 5" w:uiPriority="63"/>
+    <w:lsdException w:name="Medium Shading 2 Accent 5" w:uiPriority="64"/>
+    <w:lsdException w:name="Medium List 1 Accent 5" w:uiPriority="65"/>
+    <w:lsdException w:name="Medium List 2 Accent 5" w:uiPriority="66"/>
+    <w:lsdException w:name="Medium Grid 1 Accent 5" w:uiPriority="67"/>
+    <w:lsdException w:name="Medium Grid 2 Accent 5" w:uiPriority="68"/>
+    <w:lsdException w:name="Medium Grid 3 Accent 5" w:uiPriority="69"/>
+    <w:lsdException w:name="Dark List Accent 5" w:uiPriority="70"/>
+    <w:lsdException w:name="Colorful Shading Accent 5" w:uiPriority="71"/>
+    <w:lsdException w:name="Colorful List Accent 5" w:uiPriority="72"/>
+    <w:lsdException w:name="Colorful Grid Accent 5" w:uiPriority="73"/>
+    <w:lsdException w:name="Light Shading Accent 6" w:uiPriority="60"/>
+    <w:lsdException w:name="Light List Accent 6" w:uiPriority="61"/>
+    <w:lsdException w:name="Light Grid Accent 6" w:uiPriority="62"/>
+    <w:lsdException w:name="Medium Shading 1 Accent 6" w:uiPriority="63"/>
+    <w:lsdException w:name="Medium Shading 2 Accent 6" w:uiPriority="64"/>
+    <w:lsdException w:name="Medium List 1 Accent 6" w:uiPriority="65"/>
+    <w:lsdException w:name="Medium List 2 Accent 6" w:uiPriority="66"/>
+    <w:lsdException w:name="Medium Grid 1 Accent 6" w:uiPriority="67"/>
+    <w:lsdException w:name="Medium Grid 2 Accent 6" w:uiPriority="68"/>
+    <w:lsdException w:name="Medium Grid 3 Accent 6" w:uiPriority="69"/>
+    <w:lsdException w:name="Dark List Accent 6" w:uiPriority="70"/>
+    <w:lsdException w:name="Colorful Shading Accent 6" w:uiPriority="71"/>
+    <w:lsdException w:name="Colorful List Accent 6" w:uiPriority="72"/>
+    <w:lsdException w:name="Colorful Grid Accent 6" w:uiPriority="73"/>
+    <w:lsdException w:name="Subtle Emphasis" w:uiPriority="19" w:qFormat="1"/>
+    <w:lsdException w:name="Intense Emphasis" w:uiPriority="21" w:qFormat="1"/>
+    <w:lsdException w:name="Subtle Reference" w:uiPriority="31" w:qFormat="1"/>
+    <w:lsdException w:name="Intense Reference" w:uiPriority="32" w:qFormat="1"/>
+    <w:lsdException w:name="Book Title" w:uiPriority="33" w:qFormat="1"/>
+    <w:lsdException w:name="Bibliography" w:semiHidden="1" w:uiPriority="37" w:unhideWhenUsed="1"/>
+    <w:lsdException w:name="TOC Heading" w:semiHidden="1" w:uiPriority="39" w:unhideWhenUsed="1" w:qFormat="1"/>
+    <w:lsdException w:name="Plain Table 1" w:uiPriority="41"/>
+    <w:lsdException w:name="Plain Table 2" w:uiPriority="42"/>
+    <w:lsdException w:name="Plain Table 3" w:uiPriority="43"/>
+    <w:lsdException w:name="Plain Table 4" w:uiPriority="44"/>
+    <w:lsdException w:name="Plain Table 5" w:uiPriority="45"/>
+    <w:lsdException w:name="Grid Table Light" w:uiPriority="40"/>
+    <w:lsdException w:name="Grid Table 1 Light" w:uiPriority="46"/>
+    <w:lsdException w:name="Grid Table 2" w:uiPriority="47"/>
+    <w:lsdException w:name="Grid Table 3" w:uiPriority="48"/>
+    <w:lsdException w:name="Grid Table 4" w:uiPriority="49"/>
+    <w:lsdException w:name="Grid Table 5 Dark" w:uiPriority="50"/>
+    <w:lsdException w:name="Grid Table 6 Colorful" w:uiPriority="51"/>
+    <w:lsdException w:name="Grid Table 7 Colorful" w:uiPriority="52"/>
+    <w:lsdException w:name="Grid Table 1 Light Accent 1" w:uiPriority="46"/>
+    <w:lsdException w:name="Grid Table 2 Accent 1" w:uiPriority="47"/>
+    <w:lsdException w:name="Grid Table 3 Accent 1" w:uiPriority="48"/>
+    <w:lsdException w:name="Grid Table 4 Accent 1" w:uiPriority="49"/>
+    <w:lsdException w:name="Grid Table 5 Dark Accent 1" w:uiPriority="50"/>
+    <w:lsdException w:name="Grid Table 6 Colorful Accent 1" w:uiPriority="51"/>
+    <w:lsdException w:name="Grid Table 7 Colorful Accent 1" w:uiPriority="52"/>
+    <w:lsdException w:name="Grid Table 1 Light Accent 2" w:uiPriority="46"/>
+    <w:lsdException w:name="Grid Table 2 Accent 2" w:uiPriority="47"/>
+    <w:lsdException w:name="Grid Table 3 Accent 2" w:uiPriority="48"/>
+    <w:lsdException w:name="Grid Table 4 Accent 2" w:uiPriority="49"/>
+    <w:lsdException w:name="Grid Table 5 Dark Accent 2" w:uiPriority="50"/>
+    <w:lsdException w:name="Grid Table 6 Colorful Accent 2" w:uiPriority="51"/>
+    <w:lsdException w:name="Grid Table 7 Colorful Accent 2" w:uiPriority="52"/>
+    <w:lsdException w:name="Grid Table 1 Light Accent 3" w:uiPriority="46"/>
+    <w:lsdException w:name="Grid Table 2 Accent 3" w:uiPriority="47"/>
+    <w:lsdException w:name="Grid Table 3 Accent 3" w:uiPriority="48"/>
+    <w:lsdException w:name="Grid Table 4 Accent 3" w:uiPriority="49"/>
+    <w:lsdException w:name="Grid Table 5 Dark Accent 3" w:uiPriority="50"/>
+    <w:lsdException w:name="Grid Table 6 Colorful Accent 3" w:uiPriority="51"/>
+    <w:lsdException w:name="Grid Table 7 Colorful Accent 3" w:uiPriority="52"/>
+    <w:lsdException w:name="Grid Table 1 Light Accent 4" w:uiPriority="46"/>
+    <w:lsdException w:name="Grid Table 2 Accent 4" w:uiPriority="47"/>
+    <w:lsdException w:name="Grid Table 3 Accent 4" w:uiPriority="48"/>
+    <w:lsdException w:name="Grid Table 4 Accent 4" w:uiPriority="49"/>
+    <w:lsdException w:name="Grid Table 5 Dark Accent 4" w:uiPriority="50"/>
+    <w:lsdException w:name="Grid Table 6 Colorful Accent 4" w:uiPriority="51"/>
+    <w:lsdException w:name="Grid Table 7 Colorful Accent 4" w:uiPriority="52"/>
+    <w:lsdException w:name="Grid Table 1 Light Accent 5" w:uiPriority="46"/>
+    <w:lsdException w:name="Grid Table 2 Accent 5" w:uiPriority="47"/>
+    <w:lsdException w:name="Grid Table 3 Accent 5" w:uiPriority="48"/>
+    <w:lsdException w:name="Grid Table 4 Accent 5" w:uiPriority="49"/>
+    <w:lsdException w:name="Grid Table 5 Dark Accent 5" w:uiPriority="50"/>
+    <w:lsdException w:name="Grid Table 6 Colorful Accent 5" w:uiPriority="51"/>
+    <w:lsdException w:name="Grid Table 7 Colorful Accent 5" w:uiPriority="52"/>
+    <w:lsdException w:name="Grid Table 1 Light Accent 6" w:uiPriority="46"/>
+    <w:lsdException w:name="Grid Table 2 Accent 6" w:uiPriority="47"/>
+    <w:lsdException w:name="Grid Table 3 Accent 6" w:uiPriority="48"/>
+    <w:lsdException w:name="Grid Table 4 Accent 6" w:uiPriority="49"/>
+    <w:lsdException w:name="Grid Table 5 Dark Accent 6" w:uiPriority="50"/>
+    <w:lsdException w:name="Grid Table 6 Colorful Accent 6" w:uiPriority="51"/>
+    <w:lsdException w:name="Grid Table 7 Colorful Accent 6" w:uiPriority="52"/>
+    <w:lsdException w:name="List Table 1 Light" w:uiPriority="46"/>
+    <w:lsdException w:name="List Table 2" w:uiPriority="47"/>
+    <w:lsdException w:name="List Table 3" w:uiPriority="48"/>
+    <w:lsdException w:name="List Table 4" w:uiPriority="49"/>
+    <w:lsdException w:name="List Table 5 Dark" w:uiPriority="50"/>
+    <w:lsdException w:name="List Table 6 Colorful" w:uiPriority="51"/>
+    <w:lsdException w:name="List Table 7 Colorful" w:uiPriority="52"/>
+    <w:lsdException w:name="List Table 1 Light Accent 1" w:uiPriority="46"/>
+    <w:lsdException w:name="List Table 2 Accent 1" w:uiPriority="47"/>
+    <w:lsdException w:name="List Table 3 Accent 1" w:uiPriority="48"/>
+    <w:lsdException w:name="List Table 4 Accent 1" w:uiPriority="49"/>
+    <w:lsdException w:name="List Table 5 Dark Accent 1" w:uiPriority="50"/>
+    <w:lsdException w:name="List Table 6 Colorful Accent 1" w:uiPriority="51"/>
+    <w:lsdException w:name="List Table 7 Colorful Accent 1" w:uiPriority="52"/>
+    <w:lsdException w:name="List Table 1 Light Accent 2" w:uiPriority="46"/>
+    <w:lsdException w:name="List Table 2 Accent 2" w:uiPriority="47"/>
+    <w:lsdException w:name="List Table 3 Accent 2" w:uiPriority="48"/>
+    <w:lsdException w:name="List Table 4 Accent 2" w:uiPriority="49"/>
+    <w:lsdException w:name="List Table 5 Dark Accent 2" w:uiPriority="50"/>
+    <w:lsdException w:name="List Table 6 Colorful Accent 2" w:uiPriority="51"/>
+    <w:lsdException w:name="List Table 7 Colorful Accent 2" w:uiPriority="52"/>
+    <w:lsdException w:name="List Table 1 Light Accent 3" w:uiPriority="46"/>
+    <w:lsdException w:name="List Table 2 Accent 3" w:uiPriority="47"/>
+    <w:lsdException w:name="List Table 3 Accent 3" w:uiPriority="48"/>
+    <w:lsdException w:name="List Table 4 Accent 3" w:uiPriority="49"/>
+    <w:lsdException w:name="List Table 5 Dark Accent 3" w:uiPriority="50"/>
+    <w:lsdException w:name="List Table 6 Colorful Accent 3" w:uiPriority="51"/>
+    <w:lsdException w:name="List Table 7 Colorful Accent 3" w:uiPriority="52"/>
+    <w:lsdException w:name="List Table 1 Light Accent 4" w:uiPriority="46"/>
+    <w:lsdException w:name="List Table 2 Accent 4" w:uiPriority="47"/>
+    <w:lsdException w:name="List Table 3 Accent 4" w:uiPriority="48"/>
+    <w:lsdException w:name="List Table 4 Accent 4" w:uiPriority="49"/>
+    <w:lsdException w:name="List Table 5 Dark Accent 4" w:uiPriority="50"/>
+    <w:lsdException w:name="List Table 6 Colorful Accent 4" w:uiPriority="51"/>
+    <w:lsdException w:name="List Table 7 Colorful Accent 4" w:uiPriority="52"/>
+    <w:lsdException w:name="List Table 1 Light Accent 5" w:uiPriority="46"/>
+    <w:lsdException w:name="List Table 2 Accent 5" w:uiPriority="47"/>
+    <w:lsdException w:name="List Table 3 Accent 5" w:uiPriority="48"/>
+    <w:lsdException w:name="List Table 4 Accent 5" w:uiPriority="49"/>
+    <w:lsdException w:name="List Table 5 Dark Accent 5" w:uiPriority="50"/>
+    <w:lsdException w:name="List Table 6 Colorful Accent 5" w:uiPriority="51"/>
+    <w:lsdException w:name="List Table 7 Colorful Accent 5" w:uiPriority="52"/>
+    <w:lsdException w:name="List Table 1 Light Accent 6" w:uiPriority="46"/>
+    <w:lsdException w:name="List Table 2 Accent 6" w:uiPriority="47"/>
+    <w:lsdException w:name="List Table 3 Accent 6" w:uiPriority="48"/>
+    <w:lsdException w:name="List Table 4 Accent 6" w:uiPriority="49"/>
+    <w:lsdException w:name="List Table 5 Dark Accent 6" w:uiPriority="50"/>
+    <w:lsdException w:name="List Table 6 Colorful Accent 6" w:uiPriority="51"/>
+    <w:lsdException w:name="List Table 7 Colorful Accent 6" w:uiPriority="52"/>
+    <w:lsdException w:name="Mention" w:semiHidden="1" w:unhideWhenUsed="1"/>
+    <w:lsdException w:name="Smart Hyperlink" w:semiHidden="1" w:unhideWhenUsed="1"/>
+    <w:lsdException w:name="Hashtag" w:semiHidden="1" w:unhideWhenUsed="1"/>
+    <w:lsdException w:name="Unresolved Mention" w:semiHidden="1" w:unhideWhenUsed="1"/>
+    <w:lsdException w:name="Smart Link" w:semiHidden="1" w:unhideWhenUsed="1"/>
+  </w:latentStyles>
+  <w:style w:type="paragraph" w:default="1" w:styleId="Normal">
+    <w:name w:val="Normal"/>
+    <w:qFormat/>
+  </w:style>
+  <w:style w:type="character" w:default="1" w:styleId="DefaultParagraphFont">
+    <w:name w:val="Default Paragraph Font"/>
+    <w:uiPriority w:val="1"/>
+    <w:semiHidden/>
+    <w:unhideWhenUsed/>
+  </w:style>
+  <w:style w:type="table" w:default="1" w:styleId="TableNormal">
+    <w:name w:val="Normal Table"/>
+    <w:uiPriority w:val="99"/>
+    <w:semiHidden/>
+    <w:unhideWhenUsed/>
+    <w:tblPr>
+      <w:tblInd w:w="0" w:type="dxa"/>
+      <w:tblCellMar>
+        <w:top w:w="0" w:type="dxa"/>
+        <w:left w:w="108" w:type="dxa"/>
+        <w:bottom w:w="0" w:type="dxa"/>
+        <w:right w:w="108" w:type="dxa"/>
+      </w:tblCellMar>
+    </w:tblPr>
+  </w:style>
+  <w:style w:type="numbering" w:default="1" w:styleId="NoList">
+    <w:name w:val="No List"/>
+    <w:uiPriority w:val="99"/>
+    <w:semiHidden/>
+    <w:unhideWhenUsed/>
+  </w:style>
+  <w:style w:type="character" w:styleId="PlaceholderText">
+    <w:name w:val="Placeholder Text"/>
+    <w:basedOn w:val="DefaultParagraphFont"/>
+    <w:uiPriority w:val="99"/>
+    <w:semiHidden/>
+    <w:rsid w:val="000A6339"/>
+    <w:rPr>
+      <w:color w:val="808080"/>
+    </w:rPr>
+  </w:style>
+</w:styles>
+</file>
+
+<file path=word/glossary/webSettings.xml><?xml version="1.0" encoding="utf-8"?>
+<w:webSettings xmlns:mc="http://schemas.openxmlformats.org/markup-compatibility/2006" xmlns:r="http://schemas.openxmlformats.org/officeDocument/2006/relationships" xmlns:w="http://schemas.openxmlformats.org/wordprocessingml/2006/main" xmlns:w14="http://schemas.microsoft.com/office/word/2010/wordml" xmlns:w15="http://schemas.microsoft.com/office/word/2012/wordml" xmlns:w16cex="http://schemas.microsoft.com/office/word/2018/wordml/cex" xmlns:w16cid="http://schemas.microsoft.com/office/word/2016/wordml/cid" xmlns:w16="http://schemas.microsoft.com/office/word/2018/wordml" xmlns:w16sdtdh="http://schemas.microsoft.com/office/word/2020/wordml/sdtdatahash" xmlns:w16se="http://schemas.microsoft.com/office/word/2015/wordml/symex" mc:Ignorable="w14 w15 w16se w16cid w16 w16cex w16sdtdh">
+  <w:optimizeForBrowser/>
+  <w:allowPNG/>
+</w:webSettings>
 </file>
 
 <file path=word/theme/theme1.xml><?xml version="1.0" encoding="utf-8"?>
@@ -8143,50 +9286,61 @@
 </a:theme>
 </file>
 
+<file path=word/webextensions/taskpanes.xml><?xml version="1.0" encoding="utf-8"?>
+<wetp:taskpanes xmlns:wetp="http://schemas.microsoft.com/office/webextensions/taskpanes/2010/11">
+  <wetp:taskpane dockstate="right" visibility="0" width="350" row="2">
+    <wetp:webextensionref xmlns:r="http://schemas.openxmlformats.org/officeDocument/2006/relationships" r:id="rId1"/>
+  </wetp:taskpane>
+</wetp:taskpanes>
+</file>
+
+<file path=word/webextensions/webextension1.xml><?xml version="1.0" encoding="utf-8"?>
+<we:webextension xmlns:we="http://schemas.microsoft.com/office/webextensions/webextension/2010/11" id="{1AB06B5B-ADD4-48D8-9FF1-61C2C63202E2}">
+  <we:reference id="wa104382081" version="1.55.1.0" store="en-US" storeType="OMEX"/>
+  <we:alternateReferences>
+    <we:reference id="wa104382081" version="1.55.1.0" store="en-US" storeType="OMEX"/>
+  </we:alternateReferences>
+  <we:properties>
+    <we:property name="MENDELEY_CITATIONS" value="[{&quot;citationID&quot;:&quot;MENDELEY_CITATION_2efe570c-11ff-4de5-9a24-e4771abb981c&quot;,&quot;properties&quot;:{&quot;noteIndex&quot;:0},&quot;isEdited&quot;:false,&quot;manualOverride&quot;:{&quot;isManuallyOverridden&quot;:false,&quot;citeprocText&quot;:&quot;(Rizky et al., 2023)&quot;,&quot;manualOverrideText&quot;:&quot;&quot;},&quot;citationTag&quot;:&quot;MENDELEY_CITATION_v3_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&quot;,&quot;citationItems&quot;:[{&quot;id&quot;:&quot;0846be43-a314-3167-9954-0546ecd771fd&quot;,&quot;itemData&quot;:{&quot;type&quot;:&quot;article-journal&quot;,&quot;id&quot;:&quot;0846be43-a314-3167-9954-0546ecd771fd&quot;,&quot;title&quot;:&quot;Text recognition on images using pre-trained CNN&quot;,&quot;author&quot;:[{&quot;family&quot;:&quot;Rizky&quot;,&quot;given&quot;:&quot;Afgani Fajar&quot;,&quot;parse-names&quot;:false,&quot;dropping-particle&quot;:&quot;&quot;,&quot;non-dropping-particle&quot;:&quot;&quot;},{&quot;family&quot;:&quot;Yudistira&quot;,&quot;given&quot;:&quot;Novanto&quot;,&quot;parse-names&quot;:false,&quot;dropping-particle&quot;:&quot;&quot;,&quot;non-dropping-particle&quot;:&quot;&quot;},{&quot;family&quot;:&quot;Santoso&quot;,&quot;given&quot;:&quot;Edy&quot;,&quot;parse-names&quot;:false,&quot;dropping-particle&quot;:&quot;&quot;,&quot;non-dropping-particle&quot;:&quot;&quot;}],&quot;accessed&quot;:{&quot;date-parts&quot;:[[2023,6,9]]},&quot;URL&quot;:&quot;https://arxiv.org/abs/2302.05105v1&quot;,&quot;issued&quot;:{&quot;date-parts&quot;:[[2023,2,10]]},&quot;abstract&quot;:&quot;A text on an image often stores important information and directly carries\nhigh level semantics, makes it as important source of information and become a\nvery active research topic. Many studies have shown that the use of CNN-based\nneural networks is quite effective and accurate for image classification which\nis the basis of text recognition. It can also be more enhanced by using\ntransfer learning from pre-trained model trained on ImageNet dataset as an\ninitial weight. In this research, the recognition is trained by using Chars74K\ndataset and the best model results then tested on some samples of\nIIIT-5K-Dataset. The research results showed that the best accuracy is the\nmodel that trained using VGG-16 architecture applied with image transformation\nof rotation 15{\\deg}, image scale of 0.9, and the application of gaussian blur\neffect. The research model has an accuracy of 97.94% for validation data,\n98.16% for test data, and 95.62% for the test data from IIIT-5K-Dataset. Based\non these results, it can be concluded that pre-trained CNN can produce good\naccuracy for text recognition, and the model architecture that used in this\nstudy can be used as reference material in the development of text detection\nsystems in the future&quot;,&quot;container-title-short&quot;:&quot;&quot;},&quot;isTemporary&quot;:false}]},{&quot;citationID&quot;:&quot;MENDELEY_CITATION_5250d1d8-30a4-45d9-acb0-2ea8a57202a8&quot;,&quot;properties&quot;:{&quot;noteIndex&quot;:0},&quot;isEdited&quot;:false,&quot;manualOverride&quot;:{&quot;isManuallyOverridden&quot;:false,&quot;citeprocText&quot;:&quot;(Tammina, 2019)&quot;,&quot;manualOverrideText&quot;:&quot;&quot;},&quot;citationTag&quot;:&quot;MENDELEY_CITATION_v3_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&quot;,&quot;citationItems&quot;:[{&quot;id&quot;:&quot;9c1f9c7c-7e70-35d1-8591-9f80ccaf28a9&quot;,&quot;itemData&quot;:{&quot;type&quot;:&quot;article-journal&quot;,&quot;id&quot;:&quot;9c1f9c7c-7e70-35d1-8591-9f80ccaf28a9&quot;,&quot;title&quot;:&quot;Transfer learning using VGG-16 with Deep Convolutional Neural Network for Classifying Images&quot;,&quot;author&quot;:[{&quot;family&quot;:&quot;Tammina&quot;,&quot;given&quot;:&quot;Srikanth&quot;,&quot;parse-names&quot;:false,&quot;dropping-particle&quot;:&quot;&quot;,&quot;non-dropping-particle&quot;:&quot;&quot;}],&quot;container-title&quot;:&quot;International Journal of Scientific and Research Publications (IJSRP)&quot;,&quot;accessed&quot;:{&quot;date-parts&quot;:[[2023,6,9]]},&quot;DOI&quot;:&quot;10.29322/IJSRP.9.10.2019.P9420&quot;,&quot;issued&quot;:{&quot;date-parts&quot;:[[2019,10,6]]},&quot;page&quot;:&quot;p9420&quot;,&quot;abstract&quot;:&quot;Traditionally, data mining algorithms and machine learning algorithms are engineered to approach the problems in isolation. These algorithms are employed to train the model in separation on a specific feature space and same distribution. Depending on the business case, a model is trained by applying a machine learning algorithm for a specific task. A widespread assumption in the field of machine learning is that training data and test data must have identical feature spaces with the underlying distribution. On the contrary, in real world this assumption may not hold and thus models need to be rebuilt from the scratch if features and distribution changes. It is an arduous process to collect related training data and rebuild the models. In such cases, Transferring of Knowledge or transfer learning from disparate domains would be desirable. Transfer learning is a method of reusing a pre-trained model knowledge for another task. Transfer learning can be used for classification, regression and clustering problems. This paper uses one of the pre-trained models-VGG-16 with Deep Convolutional Neural Network to classify images.&quot;,&quot;publisher&quot;:&quot;International Journal of Scientific and Research Publications (IJSRP)&quot;,&quot;issue&quot;:&quot;10&quot;,&quot;volume&quot;:&quot;9&quot;,&quot;container-title-short&quot;:&quot;&quot;},&quot;isTemporary&quot;:false}]},{&quot;citationID&quot;:&quot;MENDELEY_CITATION_92d62aeb-fb98-4f89-85e6-3d5275740ae8&quot;,&quot;properties&quot;:{&quot;noteIndex&quot;:0},&quot;isEdited&quot;:false,&quot;manualOverride&quot;:{&quot;isManuallyOverridden&quot;:false,&quot;citeprocText&quot;:&quot;(Tammina, 2019)&quot;,&quot;manualOverrideText&quot;:&quot;&quot;},&quot;citationTag&quot;:&quot;MENDELEY_CITATION_v3_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&quot;,&quot;citationItems&quot;:[{&quot;id&quot;:&quot;9c1f9c7c-7e70-35d1-8591-9f80ccaf28a9&quot;,&quot;itemData&quot;:{&quot;type&quot;:&quot;article-journal&quot;,&quot;id&quot;:&quot;9c1f9c7c-7e70-35d1-8591-9f80ccaf28a9&quot;,&quot;title&quot;:&quot;Transfer learning using VGG-16 with Deep Convolutional Neural Network for Classifying Images&quot;,&quot;author&quot;:[{&quot;family&quot;:&quot;Tammina&quot;,&quot;given&quot;:&quot;Srikanth&quot;,&quot;parse-names&quot;:false,&quot;dropping-particle&quot;:&quot;&quot;,&quot;non-dropping-particle&quot;:&quot;&quot;}],&quot;container-title&quot;:&quot;International Journal of Scientific and Research Publications (IJSRP)&quot;,&quot;accessed&quot;:{&quot;date-parts&quot;:[[2023,6,9]]},&quot;DOI&quot;:&quot;10.29322/IJSRP.9.10.2019.P9420&quot;,&quot;issued&quot;:{&quot;date-parts&quot;:[[2019,10,6]]},&quot;page&quot;:&quot;p9420&quot;,&quot;abstract&quot;:&quot;Traditionally, data mining algorithms and machine learning algorithms are engineered to approach the problems in isolation. These algorithms are employed to train the model in separation on a specific feature space and same distribution. Depending on the business case, a model is trained by applying a machine learning algorithm for a specific task. A widespread assumption in the field of machine learning is that training data and test data must have identical feature spaces with the underlying distribution. On the contrary, in real world this assumption may not hold and thus models need to be rebuilt from the scratch if features and distribution changes. It is an arduous process to collect related training data and rebuild the models. In such cases, Transferring of Knowledge or transfer learning from disparate domains would be desirable. Transfer learning is a method of reusing a pre-trained model knowledge for another task. Transfer learning can be used for classification, regression and clustering problems. This paper uses one of the pre-trained models-VGG-16 with Deep Convolutional Neural Network to classify images.&quot;,&quot;publisher&quot;:&quot;International Journal of Scientific and Research Publications (IJSRP)&quot;,&quot;issue&quot;:&quot;10&quot;,&quot;volume&quot;:&quot;9&quot;,&quot;container-title-short&quot;:&quot;&quot;},&quot;isTemporary&quot;:false}]},{&quot;citationID&quot;:&quot;MENDELEY_CITATION_d0346270-09dc-4c02-850b-bfddf3ee5460&quot;,&quot;properties&quot;:{&quot;noteIndex&quot;:0},&quot;isEdited&quot;:false,&quot;manualOverride&quot;:{&quot;isManuallyOverridden&quot;:false,&quot;citeprocText&quot;:&quot;(Iman et al., 2022)&quot;,&quot;manualOverrideText&quot;:&quot;&quot;},&quot;citationTag&quot;:&quot;MENDELEY_CITATION_v3_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&quot;,&quot;citationItems&quot;:[{&quot;id&quot;:&quot;38547013-737b-3b7d-9c44-9391d335dcae&quot;,&quot;itemData&quot;:{&quot;type&quot;:&quot;article-journal&quot;,&quot;id&quot;:&quot;38547013-737b-3b7d-9c44-9391d335dcae&quot;,&quot;title&quot;:&quot;A Review of Deep Transfer Learning and Recent Advancements&quot;,&quot;author&quot;:[{&quot;family&quot;:&quot;Iman&quot;,&quot;given&quot;:&quot;Mohammadreza&quot;,&quot;parse-names&quot;:false,&quot;dropping-particle&quot;:&quot;&quot;,&quot;non-dropping-particle&quot;:&quot;&quot;},{&quot;family&quot;:&quot;Rasheed&quot;,&quot;given&quot;:&quot;Khaled&quot;,&quot;parse-names&quot;:false,&quot;dropping-particle&quot;:&quot;&quot;,&quot;non-dropping-particle&quot;:&quot;&quot;},{&quot;family&quot;:&quot;Arabnia&quot;,&quot;given&quot;:&quot;Hamid R.&quot;,&quot;parse-names&quot;:false,&quot;dropping-particle&quot;:&quot;&quot;,&quot;non-dropping-particle&quot;:&quot;&quot;}],&quot;container-title&quot;:&quot;Technologies&quot;,&quot;container-title-short&quot;:&quot;Technologies (Basel)&quot;,&quot;accessed&quot;:{&quot;date-parts&quot;:[[2023,6,9]]},&quot;DOI&quot;:&quot;10.3390/technologies11020040&quot;,&quot;URL&quot;:&quot;http://arxiv.org/abs/2201.09679&quot;,&quot;issued&quot;:{&quot;date-parts&quot;:[[2022,1,18]]},&quot;page&quot;:&quot;40&quot;,&quot;abstract&quot;:&quot;Deep learning has been the answer to many machine learning problems during the past two decades. However, it comes with two major constraints: dependency on extensive labeled data and training costs. Transfer learning in deep learning, known as Deep Transfer Learning (DTL), attempts to reduce such dependency and costs by reusing an obtained knowledge from a source data/task in training on a target data/task. Most applied DTL techniques are network/model-based approaches. These methods reduce the dependency of deep learning models on extensive training data and drastically decrease training costs. As a result, researchers detected Covid-19 infection on chest X-Rays with high accuracy at the beginning of the pandemic with minimal data using DTL techniques. Also, the training cost reduction makes DTL viable on edge devices with limited resources. Like any new advancement, DTL methods have their own limitations, and a successful transfer depends on some adjustments for different scenarios. In this paper, we review the definition and taxonomy of deep transfer learning and well-known methods. Then we investigate the DTL approaches by reviewing recent applied DTL techniques in the past five years. Further, we review some experimental analyses of DTLs to learn the best practice for applying DTL in different scenarios. Moreover, the limitations of DTLs (catastrophic forgetting dilemma and overly biased pre-trained models) are discussed, along with possible solutions and research trends.&quot;,&quot;publisher&quot;:&quot;MDPI AG&quot;,&quot;issue&quot;:&quot;2&quot;,&quot;volume&quot;:&quot;11&quot;},&quot;isTemporary&quot;:false}]}]"/>
+    <we:property name="MENDELEY_CITATIONS_STYLE" value="{&quot;id&quot;:&quot;https://www.zotero.org/styles/apa&quot;,&quot;title&quot;:&quot;American Psychological Association 7th edition&quot;,&quot;format&quot;:&quot;author-date&quot;,&quot;defaultLocale&quot;:null,&quot;isLocaleCodeValid&quot;:true}"/>
+  </we:properties>
+  <we:bindings/>
+  <we:snapshot xmlns:r="http://schemas.openxmlformats.org/officeDocument/2006/relationships"/>
+</we:webextension>
+</file>
+
 <file path=customXml/item1.xml><?xml version="1.0" encoding="utf-8"?>
-<b:Sources xmlns:b="http://schemas.openxmlformats.org/officeDocument/2006/bibliography" xmlns="http://schemas.openxmlformats.org/officeDocument/2006/bibliography" SelectedStyle="\IEEE2006OfficeOnline.xsl" StyleName="IEEE" Version="2006">
+<b:Sources xmlns:b="http://schemas.openxmlformats.org/officeDocument/2006/bibliography" xmlns="http://schemas.openxmlformats.org/officeDocument/2006/bibliography" SelectedStyle="\APASixthEditionOfficeOnline.xsl" StyleName="APA" Version="6">
   <b:Source>
-    <b:Tag>GAb19</b:Tag>
-    <b:SourceType>JournalArticle</b:SourceType>
-    <b:Guid>{2801AE14-E28E-4B5B-9F29-F87BCF90DBFF}</b:Guid>
-    <b:Title>Implementation of Optical Character Recognition using Tesseract with the Javanese Script Target in Android Application</b:Title>
-    <b:Year>2019</b:Year>
-    <b:JournalName>Procedia Computer Science</b:JournalName>
-    <b:Pages>499-505</b:Pages>
+    <b:Tag>Gia18</b:Tag>
+    <b:SourceType>Book</b:SourceType>
+    <b:Guid>{C160F5A0-B0A4-48FE-A8FD-58E2A5AA9B51}</b:Guid>
     <b:Author>
       <b:Author>
         <b:NameList>
           <b:Person>
-            <b:Last>G.</b:Last>
-            <b:Middle>Robby</b:Middle>
-            <b:First>Abdul</b:First>
+            <b:Last>Zaccone</b:Last>
+            <b:First>Giancarlo</b:First>
           </b:Person>
           <b:Person>
-            <b:Last>Tandra</b:Last>
-            <b:First>Antonia</b:First>
-          </b:Person>
-          <b:Person>
-            <b:Last>Susanto</b:Last>
-            <b:First>Imelda</b:First>
-          </b:Person>
-          <b:Person>
-            <b:Last>Harefa</b:Last>
-            <b:First>Jeklin</b:First>
-          </b:Person>
-          <b:Person>
-            <b:Last>Chowanda</b:Last>
-            <b:First>Andry</b:First>
+            <b:Last>Karim</b:Last>
+            <b:First>Md.</b:First>
+            <b:Middle>Rezaul</b:Middle>
           </b:Person>
         </b:NameList>
       </b:Author>
     </b:Author>
+    <b:Title>Deep Learning with TensorFlow: Explore neural networks and build intelligent systems with Python (2nd ed.)</b:Title>
+    <b:Year>2018</b:Year>
+    <b:City>Birmingham, United Kingdom</b:City>
+    <b:Publisher>Packt Publishing</b:Publisher>
     <b:RefOrder>1</b:RefOrder>
   </b:Source>
 </b:Sources>
 </file>
 
 <file path=customXml/itemProps1.xml><?xml version="1.0" encoding="utf-8"?>
-<ds:datastoreItem xmlns:ds="http://schemas.openxmlformats.org/officeDocument/2006/customXml" ds:itemID="{0C15671A-565B-497F-95A1-56DB5D1C20E3}">
+<ds:datastoreItem xmlns:ds="http://schemas.openxmlformats.org/officeDocument/2006/customXml" ds:itemID="{1CA98D65-7798-40D3-BE8A-8B5527997E43}">
   <ds:schemaRefs>
     <ds:schemaRef ds:uri="http://schemas.openxmlformats.org/officeDocument/2006/bibliography"/>
   </ds:schemaRefs>

</xml_diff>